<commit_message>
documentation part 3 final
</commit_message>
<xml_diff>
--- a/documentation/Documentation_3.docx
+++ b/documentation/Documentation_3.docx
@@ -152,7 +152,7 @@
           <w:sz w:val="32"/>
           <w:szCs w:val="32"/>
         </w:rPr>
-        <w:t xml:space="preserve"> Agata </w:t>
+        <w:t xml:space="preserve"> Agata Makarewicz, Jacek </w:t>
       </w:r>
       <w:proofErr w:type="spellStart"/>
       <w:r>
@@ -163,19 +163,9 @@
           <w:sz w:val="32"/>
           <w:szCs w:val="32"/>
         </w:rPr>
-        <w:t>Makarewicz</w:t>
+        <w:t>Wiśniewski</w:t>
       </w:r>
       <w:proofErr w:type="spellEnd"/>
-      <w:r>
-        <w:rPr>
-          <w:rFonts w:asciiTheme="minorHAnsi" w:hAnsiTheme="minorHAnsi" w:cstheme="minorHAnsi"/>
-          <w:i/>
-          <w:iCs/>
-          <w:sz w:val="32"/>
-          <w:szCs w:val="32"/>
-        </w:rPr>
-        <w:t>, Jacek Wiśniewski</w:t>
-      </w:r>
       <w:r>
         <w:rPr>
           <w:rFonts w:asciiTheme="minorHAnsi" w:hAnsiTheme="minorHAnsi" w:cstheme="minorHAnsi"/>
@@ -400,7 +390,7 @@
         <w:rPr>
           <w:rFonts w:asciiTheme="minorHAnsi" w:hAnsiTheme="minorHAnsi" w:cstheme="minorHAnsi"/>
         </w:rPr>
-        <w:t>2</w:t>
+        <w:t>3</w:t>
       </w:r>
       <w:r>
         <w:rPr>
@@ -439,7 +429,7 @@
           <w:sz w:val="28"/>
           <w:szCs w:val="28"/>
         </w:rPr>
-        <w:t>2</w:t>
+        <w:t>4</w:t>
       </w:r>
       <w:r>
         <w:rPr>
@@ -528,6 +518,9 @@
             </w:rPr>
           </w:pPr>
           <w:r>
+            <w:rPr>
+              <w:rFonts w:asciiTheme="minorHAnsi" w:hAnsiTheme="minorHAnsi" w:cstheme="minorHAnsi"/>
+            </w:rPr>
             <w:fldChar w:fldCharType="begin"/>
           </w:r>
           <w:r>
@@ -544,7 +537,7 @@
             </w:rPr>
             <w:fldChar w:fldCharType="separate"/>
           </w:r>
-          <w:hyperlink w:anchor="_Toc88513048" w:history="1">
+          <w:hyperlink w:anchor="_Toc88653935" w:history="1">
             <w:r>
               <w:rPr>
                 <w:rStyle w:val="Hipercze"/>
@@ -588,7 +581,7 @@
                 <w:rFonts w:asciiTheme="minorHAnsi" w:hAnsiTheme="minorHAnsi" w:cstheme="minorHAnsi"/>
                 <w:noProof/>
               </w:rPr>
-              <w:instrText xml:space="preserve"> PAGEREF _Toc88513048 \h </w:instrText>
+              <w:instrText xml:space="preserve"> PAGEREF _Toc88653935 \h </w:instrText>
             </w:r>
             <w:r>
               <w:rPr>
@@ -632,7 +625,7 @@
               <w:lang w:val="pl-PL" w:eastAsia="pl-PL"/>
             </w:rPr>
           </w:pPr>
-          <w:hyperlink w:anchor="_Toc88513049" w:history="1">
+          <w:hyperlink w:anchor="_Toc88653936" w:history="1">
             <w:r>
               <w:rPr>
                 <w:rStyle w:val="Hipercze"/>
@@ -676,7 +669,7 @@
                 <w:rFonts w:asciiTheme="minorHAnsi" w:hAnsiTheme="minorHAnsi" w:cstheme="minorHAnsi"/>
                 <w:noProof/>
               </w:rPr>
-              <w:instrText xml:space="preserve"> PAGEREF _Toc88513049 \h </w:instrText>
+              <w:instrText xml:space="preserve"> PAGEREF _Toc88653936 \h </w:instrText>
             </w:r>
             <w:r>
               <w:rPr>
@@ -720,7 +713,7 @@
               <w:lang w:val="pl-PL" w:eastAsia="pl-PL"/>
             </w:rPr>
           </w:pPr>
-          <w:hyperlink w:anchor="_Toc88513050" w:history="1">
+          <w:hyperlink w:anchor="_Toc88653937" w:history="1">
             <w:r>
               <w:rPr>
                 <w:rStyle w:val="Hipercze"/>
@@ -764,7 +757,7 @@
                 <w:rFonts w:asciiTheme="minorHAnsi" w:hAnsiTheme="minorHAnsi" w:cstheme="minorHAnsi"/>
                 <w:noProof/>
               </w:rPr>
-              <w:instrText xml:space="preserve"> PAGEREF _Toc88513050 \h </w:instrText>
+              <w:instrText xml:space="preserve"> PAGEREF _Toc88653937 \h </w:instrText>
             </w:r>
             <w:r>
               <w:rPr>
@@ -808,7 +801,7 @@
               <w:lang w:val="pl-PL" w:eastAsia="pl-PL"/>
             </w:rPr>
           </w:pPr>
-          <w:hyperlink w:anchor="_Toc88513051" w:history="1">
+          <w:hyperlink w:anchor="_Toc88653938" w:history="1">
             <w:r>
               <w:rPr>
                 <w:rStyle w:val="Hipercze"/>
@@ -852,7 +845,7 @@
                 <w:rFonts w:asciiTheme="minorHAnsi" w:hAnsiTheme="minorHAnsi" w:cstheme="minorHAnsi"/>
                 <w:noProof/>
               </w:rPr>
-              <w:instrText xml:space="preserve"> PAGEREF _Toc88513051 \h </w:instrText>
+              <w:instrText xml:space="preserve"> PAGEREF _Toc88653938 \h </w:instrText>
             </w:r>
             <w:r>
               <w:rPr>
@@ -896,7 +889,7 @@
               <w:lang w:val="pl-PL" w:eastAsia="pl-PL"/>
             </w:rPr>
           </w:pPr>
-          <w:hyperlink w:anchor="_Toc88513052" w:history="1">
+          <w:hyperlink w:anchor="_Toc88653939" w:history="1">
             <w:r>
               <w:rPr>
                 <w:rStyle w:val="Hipercze"/>
@@ -940,7 +933,7 @@
                 <w:rFonts w:asciiTheme="minorHAnsi" w:hAnsiTheme="minorHAnsi" w:cstheme="minorHAnsi"/>
                 <w:noProof/>
               </w:rPr>
-              <w:instrText xml:space="preserve"> PAGEREF _Toc88513052 \h </w:instrText>
+              <w:instrText xml:space="preserve"> PAGEREF _Toc88653939 \h </w:instrText>
             </w:r>
             <w:r>
               <w:rPr>
@@ -984,7 +977,7 @@
               <w:lang w:val="pl-PL" w:eastAsia="pl-PL"/>
             </w:rPr>
           </w:pPr>
-          <w:hyperlink w:anchor="_Toc88513053" w:history="1">
+          <w:hyperlink w:anchor="_Toc88653940" w:history="1">
             <w:r>
               <w:rPr>
                 <w:rStyle w:val="Hipercze"/>
@@ -1028,7 +1021,7 @@
                 <w:rFonts w:asciiTheme="minorHAnsi" w:hAnsiTheme="minorHAnsi" w:cstheme="minorHAnsi"/>
                 <w:noProof/>
               </w:rPr>
-              <w:instrText xml:space="preserve"> PAGEREF _Toc88513053 \h </w:instrText>
+              <w:instrText xml:space="preserve"> PAGEREF _Toc88653940 \h </w:instrText>
             </w:r>
             <w:r>
               <w:rPr>
@@ -1048,7 +1041,7 @@
                 <w:rFonts w:asciiTheme="minorHAnsi" w:hAnsiTheme="minorHAnsi" w:cstheme="minorHAnsi"/>
                 <w:noProof/>
               </w:rPr>
-              <w:t>7</w:t>
+              <w:t>6</w:t>
             </w:r>
             <w:r>
               <w:rPr>
@@ -1072,7 +1065,7 @@
               <w:lang w:val="pl-PL" w:eastAsia="pl-PL"/>
             </w:rPr>
           </w:pPr>
-          <w:hyperlink w:anchor="_Toc88513054" w:history="1">
+          <w:hyperlink w:anchor="_Toc88653941" w:history="1">
             <w:r>
               <w:rPr>
                 <w:rStyle w:val="Hipercze"/>
@@ -1116,7 +1109,7 @@
                 <w:rFonts w:asciiTheme="minorHAnsi" w:hAnsiTheme="minorHAnsi" w:cstheme="minorHAnsi"/>
                 <w:noProof/>
               </w:rPr>
-              <w:instrText xml:space="preserve"> PAGEREF _Toc88513054 \h </w:instrText>
+              <w:instrText xml:space="preserve"> PAGEREF _Toc88653941 \h </w:instrText>
             </w:r>
             <w:r>
               <w:rPr>
@@ -1136,7 +1129,7 @@
                 <w:rFonts w:asciiTheme="minorHAnsi" w:hAnsiTheme="minorHAnsi" w:cstheme="minorHAnsi"/>
                 <w:noProof/>
               </w:rPr>
-              <w:t>9</w:t>
+              <w:t>8</w:t>
             </w:r>
             <w:r>
               <w:rPr>
@@ -1160,7 +1153,7 @@
               <w:lang w:val="pl-PL" w:eastAsia="pl-PL"/>
             </w:rPr>
           </w:pPr>
-          <w:hyperlink w:anchor="_Toc88513055" w:history="1">
+          <w:hyperlink w:anchor="_Toc88653942" w:history="1">
             <w:r>
               <w:rPr>
                 <w:rStyle w:val="Hipercze"/>
@@ -1183,6 +1176,94 @@
                 <w:rFonts w:asciiTheme="minorHAnsi" w:hAnsiTheme="minorHAnsi" w:cstheme="minorHAnsi"/>
                 <w:noProof/>
               </w:rPr>
+              <w:t>Hyperparameters tuning</w:t>
+            </w:r>
+            <w:r>
+              <w:rPr>
+                <w:rFonts w:asciiTheme="minorHAnsi" w:hAnsiTheme="minorHAnsi" w:cstheme="minorHAnsi"/>
+                <w:noProof/>
+              </w:rPr>
+              <w:tab/>
+            </w:r>
+            <w:r>
+              <w:rPr>
+                <w:rFonts w:asciiTheme="minorHAnsi" w:hAnsiTheme="minorHAnsi" w:cstheme="minorHAnsi"/>
+                <w:noProof/>
+              </w:rPr>
+              <w:fldChar w:fldCharType="begin"/>
+            </w:r>
+            <w:r>
+              <w:rPr>
+                <w:rFonts w:asciiTheme="minorHAnsi" w:hAnsiTheme="minorHAnsi" w:cstheme="minorHAnsi"/>
+                <w:noProof/>
+              </w:rPr>
+              <w:instrText xml:space="preserve"> PAGEREF _Toc88653942 \h </w:instrText>
+            </w:r>
+            <w:r>
+              <w:rPr>
+                <w:rFonts w:asciiTheme="minorHAnsi" w:hAnsiTheme="minorHAnsi" w:cstheme="minorHAnsi"/>
+                <w:noProof/>
+              </w:rPr>
+            </w:r>
+            <w:r>
+              <w:rPr>
+                <w:rFonts w:asciiTheme="minorHAnsi" w:hAnsiTheme="minorHAnsi" w:cstheme="minorHAnsi"/>
+                <w:noProof/>
+              </w:rPr>
+              <w:fldChar w:fldCharType="separate"/>
+            </w:r>
+            <w:r>
+              <w:rPr>
+                <w:rFonts w:asciiTheme="minorHAnsi" w:hAnsiTheme="minorHAnsi" w:cstheme="minorHAnsi"/>
+                <w:noProof/>
+              </w:rPr>
+              <w:t>8</w:t>
+            </w:r>
+            <w:r>
+              <w:rPr>
+                <w:rFonts w:asciiTheme="minorHAnsi" w:hAnsiTheme="minorHAnsi" w:cstheme="minorHAnsi"/>
+                <w:noProof/>
+              </w:rPr>
+              <w:fldChar w:fldCharType="end"/>
+            </w:r>
+          </w:hyperlink>
+        </w:p>
+        <w:p>
+          <w:pPr>
+            <w:pStyle w:val="Spistreci2"/>
+            <w:tabs>
+              <w:tab w:val="left" w:pos="880"/>
+              <w:tab w:val="right" w:leader="dot" w:pos="9062"/>
+            </w:tabs>
+            <w:rPr>
+              <w:rFonts w:asciiTheme="minorHAnsi" w:eastAsiaTheme="minorEastAsia" w:hAnsiTheme="minorHAnsi" w:cstheme="minorHAnsi"/>
+              <w:noProof/>
+              <w:lang w:val="pl-PL" w:eastAsia="pl-PL"/>
+            </w:rPr>
+          </w:pPr>
+          <w:hyperlink w:anchor="_Toc88653943" w:history="1">
+            <w:r>
+              <w:rPr>
+                <w:rStyle w:val="Hipercze"/>
+                <w:rFonts w:asciiTheme="minorHAnsi" w:hAnsiTheme="minorHAnsi" w:cstheme="minorHAnsi"/>
+                <w:noProof/>
+              </w:rPr>
+              <w:t>3.5</w:t>
+            </w:r>
+            <w:r>
+              <w:rPr>
+                <w:rFonts w:asciiTheme="minorHAnsi" w:eastAsiaTheme="minorEastAsia" w:hAnsiTheme="minorHAnsi" w:cstheme="minorHAnsi"/>
+                <w:noProof/>
+                <w:lang w:val="pl-PL" w:eastAsia="pl-PL"/>
+              </w:rPr>
+              <w:tab/>
+            </w:r>
+            <w:r>
+              <w:rPr>
+                <w:rStyle w:val="Hipercze"/>
+                <w:rFonts w:asciiTheme="minorHAnsi" w:hAnsiTheme="minorHAnsi" w:cstheme="minorHAnsi"/>
+                <w:noProof/>
+              </w:rPr>
               <w:t>Baseline evaluation</w:t>
             </w:r>
             <w:r>
@@ -1204,7 +1285,7 @@
                 <w:rFonts w:asciiTheme="minorHAnsi" w:hAnsiTheme="minorHAnsi" w:cstheme="minorHAnsi"/>
                 <w:noProof/>
               </w:rPr>
-              <w:instrText xml:space="preserve"> PAGEREF _Toc88513055 \h </w:instrText>
+              <w:instrText xml:space="preserve"> PAGEREF _Toc88653943 \h </w:instrText>
             </w:r>
             <w:r>
               <w:rPr>
@@ -1224,7 +1305,7 @@
                 <w:rFonts w:asciiTheme="minorHAnsi" w:hAnsiTheme="minorHAnsi" w:cstheme="minorHAnsi"/>
                 <w:noProof/>
               </w:rPr>
-              <w:t>10</w:t>
+              <w:t>9</w:t>
             </w:r>
             <w:r>
               <w:rPr>
@@ -1248,7 +1329,7 @@
               <w:lang w:val="pl-PL" w:eastAsia="pl-PL"/>
             </w:rPr>
           </w:pPr>
-          <w:hyperlink w:anchor="_Toc88513056" w:history="1">
+          <w:hyperlink w:anchor="_Toc88653944" w:history="1">
             <w:r>
               <w:rPr>
                 <w:rStyle w:val="Hipercze"/>
@@ -1292,7 +1373,7 @@
                 <w:rFonts w:asciiTheme="minorHAnsi" w:hAnsiTheme="minorHAnsi" w:cstheme="minorHAnsi"/>
                 <w:noProof/>
               </w:rPr>
-              <w:instrText xml:space="preserve"> PAGEREF _Toc88513056 \h </w:instrText>
+              <w:instrText xml:space="preserve"> PAGEREF _Toc88653944 \h </w:instrText>
             </w:r>
             <w:r>
               <w:rPr>
@@ -1373,7 +1454,7 @@
           <w:rFonts w:asciiTheme="minorHAnsi" w:hAnsiTheme="minorHAnsi" w:cstheme="minorHAnsi"/>
         </w:rPr>
       </w:pPr>
-      <w:bookmarkStart w:id="0" w:name="_Toc88513048"/>
+      <w:bookmarkStart w:id="0" w:name="_Toc88653935"/>
       <w:r>
         <w:rPr>
           <w:rFonts w:asciiTheme="minorHAnsi" w:hAnsiTheme="minorHAnsi" w:cstheme="minorHAnsi"/>
@@ -1608,7 +1689,7 @@
           <w:rFonts w:asciiTheme="minorHAnsi" w:hAnsiTheme="minorHAnsi" w:cstheme="minorHAnsi"/>
         </w:rPr>
       </w:pPr>
-      <w:bookmarkStart w:id="1" w:name="_Toc88513049"/>
+      <w:bookmarkStart w:id="1" w:name="_Toc88653936"/>
       <w:r>
         <w:rPr>
           <w:rFonts w:asciiTheme="minorHAnsi" w:hAnsiTheme="minorHAnsi" w:cstheme="minorHAnsi"/>
@@ -2167,6 +2248,147 @@
           </w:p>
         </w:tc>
       </w:tr>
+      <w:tr>
+        <w:tc>
+          <w:tcPr>
+            <w:tcW w:w="1361" w:type="dxa"/>
+            <w:tcBorders>
+              <w:top w:val="single" w:sz="4" w:space="0" w:color="00000A"/>
+              <w:left w:val="single" w:sz="4" w:space="0" w:color="00000A"/>
+              <w:bottom w:val="single" w:sz="4" w:space="0" w:color="00000A"/>
+              <w:right w:val="single" w:sz="4" w:space="0" w:color="00000A"/>
+            </w:tcBorders>
+            <w:shd w:val="clear" w:color="auto" w:fill="auto"/>
+          </w:tcPr>
+          <w:p>
+            <w:pPr>
+              <w:pStyle w:val="Tekstpodstawowy"/>
+              <w:widowControl w:val="0"/>
+              <w:spacing w:before="115" w:after="115"/>
+              <w:rPr>
+                <w:rFonts w:asciiTheme="minorHAnsi" w:hAnsiTheme="minorHAnsi" w:cstheme="minorHAnsi"/>
+              </w:rPr>
+            </w:pPr>
+            <w:r>
+              <w:rPr>
+                <w:rFonts w:asciiTheme="minorHAnsi" w:hAnsiTheme="minorHAnsi" w:cstheme="minorHAnsi"/>
+              </w:rPr>
+              <w:t>24.11.2021</w:t>
+            </w:r>
+          </w:p>
+        </w:tc>
+        <w:tc>
+          <w:tcPr>
+            <w:tcW w:w="2008" w:type="dxa"/>
+            <w:tcBorders>
+              <w:top w:val="single" w:sz="4" w:space="0" w:color="00000A"/>
+              <w:left w:val="single" w:sz="4" w:space="0" w:color="00000A"/>
+              <w:bottom w:val="single" w:sz="4" w:space="0" w:color="00000A"/>
+              <w:right w:val="single" w:sz="4" w:space="0" w:color="00000A"/>
+            </w:tcBorders>
+            <w:shd w:val="clear" w:color="auto" w:fill="auto"/>
+          </w:tcPr>
+          <w:p>
+            <w:pPr>
+              <w:pStyle w:val="Tekstpodstawowy"/>
+              <w:widowControl w:val="0"/>
+              <w:spacing w:before="115" w:after="115"/>
+              <w:jc w:val="left"/>
+              <w:rPr>
+                <w:rFonts w:asciiTheme="minorHAnsi" w:hAnsiTheme="minorHAnsi" w:cstheme="minorHAnsi"/>
+              </w:rPr>
+            </w:pPr>
+            <w:r>
+              <w:rPr>
+                <w:rFonts w:asciiTheme="minorHAnsi" w:hAnsiTheme="minorHAnsi" w:cstheme="minorHAnsi"/>
+              </w:rPr>
+              <w:t>Agata Makarewicz,</w:t>
+            </w:r>
+          </w:p>
+          <w:p>
+            <w:pPr>
+              <w:pStyle w:val="Tekstpodstawowy"/>
+              <w:widowControl w:val="0"/>
+              <w:spacing w:before="115" w:after="115"/>
+              <w:jc w:val="left"/>
+              <w:rPr>
+                <w:rFonts w:asciiTheme="minorHAnsi" w:hAnsiTheme="minorHAnsi" w:cstheme="minorHAnsi"/>
+              </w:rPr>
+            </w:pPr>
+            <w:r>
+              <w:rPr>
+                <w:rFonts w:asciiTheme="minorHAnsi" w:hAnsiTheme="minorHAnsi" w:cstheme="minorHAnsi"/>
+              </w:rPr>
+              <w:t xml:space="preserve">Jacek </w:t>
+            </w:r>
+            <w:proofErr w:type="spellStart"/>
+            <w:r>
+              <w:rPr>
+                <w:rFonts w:asciiTheme="minorHAnsi" w:hAnsiTheme="minorHAnsi" w:cstheme="minorHAnsi"/>
+              </w:rPr>
+              <w:t>Wiśniewski</w:t>
+            </w:r>
+            <w:proofErr w:type="spellEnd"/>
+          </w:p>
+        </w:tc>
+        <w:tc>
+          <w:tcPr>
+            <w:tcW w:w="4628" w:type="dxa"/>
+            <w:tcBorders>
+              <w:top w:val="single" w:sz="4" w:space="0" w:color="00000A"/>
+              <w:left w:val="single" w:sz="4" w:space="0" w:color="00000A"/>
+              <w:bottom w:val="single" w:sz="4" w:space="0" w:color="00000A"/>
+              <w:right w:val="single" w:sz="4" w:space="0" w:color="00000A"/>
+            </w:tcBorders>
+            <w:shd w:val="clear" w:color="auto" w:fill="auto"/>
+          </w:tcPr>
+          <w:p>
+            <w:pPr>
+              <w:pStyle w:val="Tekstpodstawowy"/>
+              <w:widowControl w:val="0"/>
+              <w:spacing w:before="115" w:after="115"/>
+              <w:jc w:val="left"/>
+              <w:rPr>
+                <w:rFonts w:asciiTheme="minorHAnsi" w:hAnsiTheme="minorHAnsi" w:cstheme="minorHAnsi"/>
+              </w:rPr>
+            </w:pPr>
+            <w:r>
+              <w:rPr>
+                <w:rFonts w:asciiTheme="minorHAnsi" w:hAnsiTheme="minorHAnsi" w:cstheme="minorHAnsi"/>
+              </w:rPr>
+              <w:t>Hyperparameters tuning chapter added, evaluation chapter extended</w:t>
+            </w:r>
+          </w:p>
+        </w:tc>
+        <w:tc>
+          <w:tcPr>
+            <w:tcW w:w="1075" w:type="dxa"/>
+            <w:tcBorders>
+              <w:top w:val="single" w:sz="4" w:space="0" w:color="00000A"/>
+              <w:left w:val="single" w:sz="4" w:space="0" w:color="00000A"/>
+              <w:bottom w:val="single" w:sz="4" w:space="0" w:color="00000A"/>
+              <w:right w:val="single" w:sz="4" w:space="0" w:color="00000A"/>
+            </w:tcBorders>
+            <w:shd w:val="clear" w:color="auto" w:fill="auto"/>
+          </w:tcPr>
+          <w:p>
+            <w:pPr>
+              <w:pStyle w:val="Tekstpodstawowy"/>
+              <w:widowControl w:val="0"/>
+              <w:spacing w:before="115" w:after="115"/>
+              <w:rPr>
+                <w:rFonts w:asciiTheme="minorHAnsi" w:hAnsiTheme="minorHAnsi" w:cstheme="minorHAnsi"/>
+              </w:rPr>
+            </w:pPr>
+            <w:r>
+              <w:rPr>
+                <w:rFonts w:asciiTheme="minorHAnsi" w:hAnsiTheme="minorHAnsi" w:cstheme="minorHAnsi"/>
+              </w:rPr>
+              <w:t>1.3</w:t>
+            </w:r>
+          </w:p>
+        </w:tc>
+      </w:tr>
     </w:tbl>
     <w:p>
       <w:pPr>
@@ -2179,7 +2401,7 @@
           <w:rFonts w:asciiTheme="minorHAnsi" w:hAnsiTheme="minorHAnsi" w:cstheme="minorHAnsi"/>
         </w:rPr>
       </w:pPr>
-      <w:bookmarkStart w:id="2" w:name="_Toc88513050"/>
+      <w:bookmarkStart w:id="2" w:name="_Toc88653937"/>
       <w:r>
         <w:rPr>
           <w:rFonts w:asciiTheme="minorHAnsi" w:hAnsiTheme="minorHAnsi" w:cstheme="minorHAnsi"/>
@@ -2674,7 +2896,7 @@
           <w:rFonts w:asciiTheme="minorHAnsi" w:hAnsiTheme="minorHAnsi" w:cstheme="minorHAnsi"/>
         </w:rPr>
       </w:pPr>
-      <w:bookmarkStart w:id="3" w:name="_Toc88513051"/>
+      <w:bookmarkStart w:id="3" w:name="_Toc88653938"/>
       <w:r>
         <w:rPr>
           <w:rFonts w:asciiTheme="minorHAnsi" w:hAnsiTheme="minorHAnsi" w:cstheme="minorHAnsi"/>
@@ -3406,7 +3628,7 @@
           <w:rFonts w:asciiTheme="minorHAnsi" w:hAnsiTheme="minorHAnsi" w:cstheme="minorHAnsi"/>
         </w:rPr>
       </w:pPr>
-      <w:bookmarkStart w:id="4" w:name="_Toc88513052"/>
+      <w:bookmarkStart w:id="4" w:name="_Toc88653939"/>
       <w:r>
         <w:rPr>
           <w:rFonts w:asciiTheme="minorHAnsi" w:hAnsiTheme="minorHAnsi" w:cstheme="minorHAnsi"/>
@@ -5091,8 +5313,8 @@
           <w:rFonts w:asciiTheme="minorHAnsi" w:hAnsiTheme="minorHAnsi" w:cstheme="minorHAnsi"/>
           <w:b w:val="0"/>
           <w:bCs w:val="0"/>
-          <w:sz w:val="22"/>
-          <w:szCs w:val="22"/>
+          <w:i/>
+          <w:iCs/>
         </w:rPr>
       </w:pPr>
       <w:r>
@@ -5105,10 +5327,10 @@
           <w:szCs w:val="22"/>
         </w:rPr>
         <w:drawing>
-          <wp:inline distT="0" distB="0" distL="0" distR="0" wp14:anchorId="10F1F2A8" wp14:editId="2CF6D3CD">
-            <wp:extent cx="3264068" cy="3225966"/>
+          <wp:inline distT="0" distB="0" distL="0" distR="0" wp14:anchorId="10F1F2A8" wp14:editId="107AB6B6">
+            <wp:extent cx="5724000" cy="2105149"/>
             <wp:effectExtent l="0" t="0" r="0" b="0"/>
-            <wp:docPr id="6" name="Obraz 6" descr="Obraz zawierający mapa&#10;&#10;Opis wygenerowany automatycznie"/>
+            <wp:docPr id="6" name="Obraz 6"/>
             <wp:cNvGraphicFramePr>
               <a:graphicFrameLocks xmlns:a="http://schemas.openxmlformats.org/drawingml/2006/main" noChangeAspect="1"/>
             </wp:cNvGraphicFramePr>
@@ -5116,23 +5338,38 @@
               <a:graphicData uri="http://schemas.openxmlformats.org/drawingml/2006/picture">
                 <pic:pic xmlns:pic="http://schemas.openxmlformats.org/drawingml/2006/picture">
                   <pic:nvPicPr>
-                    <pic:cNvPr id="6" name="Obraz 6" descr="Obraz zawierający mapa&#10;&#10;Opis wygenerowany automatycznie"/>
+                    <pic:cNvPr id="6" name="Obraz 6"/>
                     <pic:cNvPicPr/>
                   </pic:nvPicPr>
                   <pic:blipFill>
-                    <a:blip r:embed="rId11"/>
+                    <a:blip r:embed="rId11">
+                      <a:extLst>
+                        <a:ext uri="{28A0092B-C50C-407E-A947-70E740481C1C}">
+                          <a14:useLocalDpi xmlns:a14="http://schemas.microsoft.com/office/drawing/2010/main" val="0"/>
+                        </a:ext>
+                      </a:extLst>
+                    </a:blip>
+                    <a:srcRect t="12569" b="12569"/>
                     <a:stretch>
                       <a:fillRect/>
                     </a:stretch>
                   </pic:blipFill>
-                  <pic:spPr>
+                  <pic:spPr bwMode="auto">
                     <a:xfrm>
                       <a:off x="0" y="0"/>
-                      <a:ext cx="3264068" cy="3225966"/>
+                      <a:ext cx="5724000" cy="2105149"/>
                     </a:xfrm>
                     <a:prstGeom prst="rect">
                       <a:avLst/>
                     </a:prstGeom>
+                    <a:ln>
+                      <a:noFill/>
+                    </a:ln>
+                    <a:extLst>
+                      <a:ext uri="{53640926-AAD7-44D8-BBD7-CCE9431645EC}">
+                        <a14:shadowObscured xmlns:a14="http://schemas.microsoft.com/office/drawing/2010/main"/>
+                      </a:ext>
+                    </a:extLst>
                   </pic:spPr>
                 </pic:pic>
               </a:graphicData>
@@ -5140,11 +5377,7 @@
           </wp:inline>
         </w:drawing>
       </w:r>
-    </w:p>
-    <w:p>
-      <w:pPr>
-        <w:pStyle w:val="Legenda"/>
-        <w:jc w:val="center"/>
+      <w:r>
         <w:rPr>
           <w:rFonts w:asciiTheme="minorHAnsi" w:hAnsiTheme="minorHAnsi" w:cstheme="minorHAnsi"/>
           <w:b w:val="0"/>
@@ -5152,7 +5385,8 @@
           <w:i/>
           <w:iCs/>
         </w:rPr>
-      </w:pPr>
+        <w:t xml:space="preserve">Figure </w:t>
+      </w:r>
       <w:r>
         <w:rPr>
           <w:rFonts w:asciiTheme="minorHAnsi" w:hAnsiTheme="minorHAnsi" w:cstheme="minorHAnsi"/>
@@ -5161,7 +5395,7 @@
           <w:i/>
           <w:iCs/>
         </w:rPr>
-        <w:t xml:space="preserve">Figure </w:t>
+        <w:t>3.</w:t>
       </w:r>
       <w:r>
         <w:rPr>
@@ -5171,7 +5405,7 @@
           <w:i/>
           <w:iCs/>
         </w:rPr>
-        <w:t>3.</w:t>
+        <w:t xml:space="preserve"> Results of K-means clustering</w:t>
       </w:r>
       <w:r>
         <w:rPr>
@@ -5181,7 +5415,7 @@
           <w:i/>
           <w:iCs/>
         </w:rPr>
-        <w:t xml:space="preserve"> Results of K-means clustering</w:t>
+        <w:t xml:space="preserve"> for k=</w:t>
       </w:r>
       <w:r>
         <w:rPr>
@@ -5191,7 +5425,7 @@
           <w:i/>
           <w:iCs/>
         </w:rPr>
-        <w:t xml:space="preserve"> for k=4</w:t>
+        <w:t>4</w:t>
       </w:r>
     </w:p>
     <w:p>
@@ -5209,7 +5443,7 @@
           <w:szCs w:val="22"/>
         </w:rPr>
       </w:pPr>
-      <w:bookmarkStart w:id="6" w:name="_Toc88513053"/>
+      <w:bookmarkStart w:id="6" w:name="_Toc88653940"/>
       <w:r>
         <w:rPr>
           <w:rFonts w:asciiTheme="minorHAnsi" w:hAnsiTheme="minorHAnsi" w:cstheme="minorHAnsi"/>
@@ -6153,14 +6387,7 @@
         <w:rPr>
           <w:rFonts w:asciiTheme="minorHAnsi" w:hAnsiTheme="minorHAnsi" w:cstheme="minorHAnsi"/>
         </w:rPr>
-        <w:t xml:space="preserve">. There is also another </w:t>
-      </w:r>
-      <w:r>
-        <w:rPr>
-          <w:rFonts w:asciiTheme="minorHAnsi" w:hAnsiTheme="minorHAnsi" w:cstheme="minorHAnsi"/>
-        </w:rPr>
-        <w:lastRenderedPageBreak/>
-        <w:t xml:space="preserve">parameter permanently set - </w:t>
+        <w:t xml:space="preserve">. There is also another parameter permanently set - </w:t>
       </w:r>
       <w:proofErr w:type="spellStart"/>
       <w:r>
@@ -6397,7 +6624,14 @@
         <w:rPr>
           <w:rFonts w:asciiTheme="minorHAnsi" w:hAnsiTheme="minorHAnsi" w:cstheme="minorHAnsi"/>
         </w:rPr>
-        <w:t xml:space="preserve"> possible options to </w:t>
+        <w:t xml:space="preserve"> </w:t>
+      </w:r>
+      <w:r>
+        <w:rPr>
+          <w:rFonts w:asciiTheme="minorHAnsi" w:hAnsiTheme="minorHAnsi" w:cstheme="minorHAnsi"/>
+        </w:rPr>
+        <w:lastRenderedPageBreak/>
+        <w:t xml:space="preserve">possible options to </w:t>
       </w:r>
       <w:r>
         <w:rPr>
@@ -6467,8 +6701,8 @@
           <w:noProof/>
         </w:rPr>
         <w:drawing>
-          <wp:inline distT="0" distB="0" distL="0" distR="0" wp14:anchorId="51074FDA" wp14:editId="3B2F3C00">
-            <wp:extent cx="5271715" cy="4082209"/>
+          <wp:inline distT="0" distB="0" distL="0" distR="0" wp14:anchorId="51074FDA" wp14:editId="41830E4A">
+            <wp:extent cx="5274629" cy="4008009"/>
             <wp:effectExtent l="0" t="0" r="0" b="0"/>
             <wp:docPr id="12" name="Obraz 12"/>
             <wp:cNvGraphicFramePr>
@@ -6482,7 +6716,7 @@
                     <pic:cNvPicPr/>
                   </pic:nvPicPr>
                   <pic:blipFill>
-                    <a:blip r:embed="rId12" cstate="print">
+                    <a:blip r:embed="rId12">
                       <a:extLst>
                         <a:ext uri="{28A0092B-C50C-407E-A947-70E740481C1C}">
                           <a14:useLocalDpi xmlns:a14="http://schemas.microsoft.com/office/drawing/2010/main" val="0"/>
@@ -6496,7 +6730,7 @@
                   <pic:spPr>
                     <a:xfrm>
                       <a:off x="0" y="0"/>
-                      <a:ext cx="5274629" cy="4084466"/>
+                      <a:ext cx="5274629" cy="4008009"/>
                     </a:xfrm>
                     <a:prstGeom prst="rect">
                       <a:avLst/>
@@ -6548,7 +6782,7 @@
           <w:sz w:val="20"/>
           <w:szCs w:val="20"/>
         </w:rPr>
-        <w:t xml:space="preserve"> </w:t>
+        <w:t xml:space="preserve"> Exemplary d</w:t>
       </w:r>
       <w:r>
         <w:rPr>
@@ -6558,7 +6792,7 @@
           <w:sz w:val="20"/>
           <w:szCs w:val="20"/>
         </w:rPr>
-        <w:t>Dendrogram presenting results of agglomerative clustering algorithm</w:t>
+        <w:t>endrogram presenting results of agglomerative clustering algorithm</w:t>
       </w:r>
     </w:p>
     <w:p>
@@ -6741,6 +6975,10 @@
         <w:jc w:val="center"/>
         <w:rPr>
           <w:rFonts w:asciiTheme="minorHAnsi" w:hAnsiTheme="minorHAnsi" w:cstheme="minorHAnsi"/>
+          <w:i/>
+          <w:iCs/>
+          <w:sz w:val="20"/>
+          <w:szCs w:val="20"/>
         </w:rPr>
       </w:pPr>
       <w:r>
@@ -6748,12 +6986,11 @@
           <w:rFonts w:asciiTheme="minorHAnsi" w:hAnsiTheme="minorHAnsi" w:cstheme="minorHAnsi"/>
           <w:noProof/>
         </w:rPr>
-        <w:lastRenderedPageBreak/>
         <w:drawing>
-          <wp:inline distT="0" distB="0" distL="0" distR="0" wp14:anchorId="57665717" wp14:editId="0C280339">
-            <wp:extent cx="3092609" cy="3054507"/>
+          <wp:inline distT="0" distB="0" distL="0" distR="0" wp14:anchorId="57665717" wp14:editId="5DB32487">
+            <wp:extent cx="5724000" cy="2080813"/>
             <wp:effectExtent l="0" t="0" r="0" b="0"/>
-            <wp:docPr id="13" name="Obraz 13" descr="Obraz zawierający mapa&#10;&#10;Opis wygenerowany automatycznie"/>
+            <wp:docPr id="13" name="Obraz 13"/>
             <wp:cNvGraphicFramePr>
               <a:graphicFrameLocks xmlns:a="http://schemas.openxmlformats.org/drawingml/2006/main" noChangeAspect="1"/>
             </wp:cNvGraphicFramePr>
@@ -6761,23 +6998,36 @@
               <a:graphicData uri="http://schemas.openxmlformats.org/drawingml/2006/picture">
                 <pic:pic xmlns:pic="http://schemas.openxmlformats.org/drawingml/2006/picture">
                   <pic:nvPicPr>
-                    <pic:cNvPr id="13" name="Obraz 13" descr="Obraz zawierający mapa&#10;&#10;Opis wygenerowany automatycznie"/>
+                    <pic:cNvPr id="13" name="Obraz 13"/>
                     <pic:cNvPicPr/>
                   </pic:nvPicPr>
-                  <pic:blipFill>
-                    <a:blip r:embed="rId13"/>
-                    <a:stretch>
-                      <a:fillRect/>
-                    </a:stretch>
+                  <pic:blipFill rotWithShape="1">
+                    <a:blip r:embed="rId13">
+                      <a:extLst>
+                        <a:ext uri="{28A0092B-C50C-407E-A947-70E740481C1C}">
+                          <a14:useLocalDpi xmlns:a14="http://schemas.microsoft.com/office/drawing/2010/main" val="0"/>
+                        </a:ext>
+                      </a:extLst>
+                    </a:blip>
+                    <a:srcRect t="11706" b="14297"/>
+                    <a:stretch/>
                   </pic:blipFill>
-                  <pic:spPr>
+                  <pic:spPr bwMode="auto">
                     <a:xfrm>
                       <a:off x="0" y="0"/>
-                      <a:ext cx="3092609" cy="3054507"/>
+                      <a:ext cx="5724000" cy="2080813"/>
                     </a:xfrm>
                     <a:prstGeom prst="rect">
                       <a:avLst/>
                     </a:prstGeom>
+                    <a:ln>
+                      <a:noFill/>
+                    </a:ln>
+                    <a:extLst>
+                      <a:ext uri="{53640926-AAD7-44D8-BBD7-CCE9431645EC}">
+                        <a14:shadowObscured xmlns:a14="http://schemas.microsoft.com/office/drawing/2010/main"/>
+                      </a:ext>
+                    </a:extLst>
                   </pic:spPr>
                 </pic:pic>
               </a:graphicData>
@@ -6785,18 +7035,6 @@
           </wp:inline>
         </w:drawing>
       </w:r>
-    </w:p>
-    <w:p>
-      <w:pPr>
-        <w:jc w:val="center"/>
-        <w:rPr>
-          <w:rFonts w:asciiTheme="minorHAnsi" w:hAnsiTheme="minorHAnsi" w:cstheme="minorHAnsi"/>
-          <w:i/>
-          <w:iCs/>
-          <w:sz w:val="20"/>
-          <w:szCs w:val="20"/>
-        </w:rPr>
-      </w:pPr>
       <w:r>
         <w:rPr>
           <w:rFonts w:asciiTheme="minorHAnsi" w:hAnsiTheme="minorHAnsi" w:cstheme="minorHAnsi"/>
@@ -6873,11 +7111,12 @@
           <w:szCs w:val="22"/>
         </w:rPr>
       </w:pPr>
-      <w:bookmarkStart w:id="7" w:name="_Toc88513054"/>
-      <w:r>
-        <w:rPr>
-          <w:rFonts w:asciiTheme="minorHAnsi" w:hAnsiTheme="minorHAnsi" w:cstheme="minorHAnsi"/>
-        </w:rPr>
+      <w:bookmarkStart w:id="7" w:name="_Toc88653941"/>
+      <w:r>
+        <w:rPr>
+          <w:rFonts w:asciiTheme="minorHAnsi" w:hAnsiTheme="minorHAnsi" w:cstheme="minorHAnsi"/>
+        </w:rPr>
+        <w:lastRenderedPageBreak/>
         <w:t>DBS</w:t>
       </w:r>
       <w:r>
@@ -7559,12 +7798,11 @@
           <w:rFonts w:asciiTheme="minorHAnsi" w:hAnsiTheme="minorHAnsi" w:cstheme="minorHAnsi"/>
           <w:noProof/>
         </w:rPr>
-        <w:lastRenderedPageBreak/>
         <w:drawing>
-          <wp:inline distT="0" distB="0" distL="0" distR="0" wp14:anchorId="7B78AFA6" wp14:editId="5FF77873">
-            <wp:extent cx="3086259" cy="3035456"/>
+          <wp:inline distT="0" distB="0" distL="0" distR="0" wp14:anchorId="7B78AFA6" wp14:editId="47EDDBDC">
+            <wp:extent cx="5724000" cy="2113276"/>
             <wp:effectExtent l="0" t="0" r="0" b="0"/>
-            <wp:docPr id="7" name="Obraz 7" descr="Obraz zawierający mapa&#10;&#10;Opis wygenerowany automatycznie"/>
+            <wp:docPr id="7" name="Obraz 7"/>
             <wp:cNvGraphicFramePr>
               <a:graphicFrameLocks xmlns:a="http://schemas.openxmlformats.org/drawingml/2006/main" noChangeAspect="1"/>
             </wp:cNvGraphicFramePr>
@@ -7572,23 +7810,36 @@
               <a:graphicData uri="http://schemas.openxmlformats.org/drawingml/2006/picture">
                 <pic:pic xmlns:pic="http://schemas.openxmlformats.org/drawingml/2006/picture">
                   <pic:nvPicPr>
-                    <pic:cNvPr id="7" name="Obraz 7" descr="Obraz zawierający mapa&#10;&#10;Opis wygenerowany automatycznie"/>
+                    <pic:cNvPr id="7" name="Obraz 7"/>
                     <pic:cNvPicPr/>
                   </pic:nvPicPr>
-                  <pic:blipFill>
-                    <a:blip r:embed="rId14"/>
-                    <a:stretch>
-                      <a:fillRect/>
-                    </a:stretch>
+                  <pic:blipFill rotWithShape="1">
+                    <a:blip r:embed="rId14">
+                      <a:extLst>
+                        <a:ext uri="{28A0092B-C50C-407E-A947-70E740481C1C}">
+                          <a14:useLocalDpi xmlns:a14="http://schemas.microsoft.com/office/drawing/2010/main" val="0"/>
+                        </a:ext>
+                      </a:extLst>
+                    </a:blip>
+                    <a:srcRect t="10211" b="14637"/>
+                    <a:stretch/>
                   </pic:blipFill>
-                  <pic:spPr>
+                  <pic:spPr bwMode="auto">
                     <a:xfrm>
                       <a:off x="0" y="0"/>
-                      <a:ext cx="3086259" cy="3035456"/>
+                      <a:ext cx="5724000" cy="2113276"/>
                     </a:xfrm>
                     <a:prstGeom prst="rect">
                       <a:avLst/>
                     </a:prstGeom>
+                    <a:ln>
+                      <a:noFill/>
+                    </a:ln>
+                    <a:extLst>
+                      <a:ext uri="{53640926-AAD7-44D8-BBD7-CCE9431645EC}">
+                        <a14:shadowObscured xmlns:a14="http://schemas.microsoft.com/office/drawing/2010/main"/>
+                      </a:ext>
+                    </a:extLst>
                   </pic:spPr>
                 </pic:pic>
               </a:graphicData>
@@ -7679,9 +7930,8 @@
           <w:sz w:val="20"/>
           <w:szCs w:val="20"/>
         </w:rPr>
-        <w:t xml:space="preserve"> eps = 3.2 and </w:t>
-      </w:r>
-      <w:proofErr w:type="spellStart"/>
+        <w:t xml:space="preserve"> eps = 3.</w:t>
+      </w:r>
       <w:r>
         <w:rPr>
           <w:rFonts w:asciiTheme="minorHAnsi" w:hAnsiTheme="minorHAnsi" w:cstheme="minorHAnsi"/>
@@ -7690,9 +7940,8 @@
           <w:sz w:val="20"/>
           <w:szCs w:val="20"/>
         </w:rPr>
-        <w:t>min_samples</w:t>
-      </w:r>
-      <w:proofErr w:type="spellEnd"/>
+        <w:t>1</w:t>
+      </w:r>
       <w:r>
         <w:rPr>
           <w:rFonts w:asciiTheme="minorHAnsi" w:hAnsiTheme="minorHAnsi" w:cstheme="minorHAnsi"/>
@@ -7701,8 +7950,9 @@
           <w:sz w:val="20"/>
           <w:szCs w:val="20"/>
         </w:rPr>
-        <w:t xml:space="preserve"> = 2</w:t>
-      </w:r>
+        <w:t xml:space="preserve"> and </w:t>
+      </w:r>
+      <w:proofErr w:type="spellStart"/>
       <w:r>
         <w:rPr>
           <w:rFonts w:asciiTheme="minorHAnsi" w:hAnsiTheme="minorHAnsi" w:cstheme="minorHAnsi"/>
@@ -7711,8 +7961,9 @@
           <w:sz w:val="20"/>
           <w:szCs w:val="20"/>
         </w:rPr>
-        <w:t xml:space="preserve">. </w:t>
-      </w:r>
+        <w:t>min_samples</w:t>
+      </w:r>
+      <w:proofErr w:type="spellEnd"/>
       <w:r>
         <w:rPr>
           <w:rFonts w:asciiTheme="minorHAnsi" w:hAnsiTheme="minorHAnsi" w:cstheme="minorHAnsi"/>
@@ -7721,7 +7972,7 @@
           <w:sz w:val="20"/>
           <w:szCs w:val="20"/>
         </w:rPr>
-        <w:t>The b</w:t>
+        <w:t xml:space="preserve"> = </w:t>
       </w:r>
       <w:r>
         <w:rPr>
@@ -7731,20 +7982,48 @@
           <w:sz w:val="20"/>
           <w:szCs w:val="20"/>
         </w:rPr>
-        <w:t>lue colour denotes outliers.</w:t>
-      </w:r>
-    </w:p>
-    <w:p>
-      <w:pPr>
-        <w:suppressAutoHyphens w:val="0"/>
-        <w:spacing w:after="160" w:line="259" w:lineRule="auto"/>
-        <w:contextualSpacing/>
+        <w:t>6</w:t>
+      </w:r>
+      <w:r>
         <w:rPr>
           <w:rFonts w:asciiTheme="minorHAnsi" w:hAnsiTheme="minorHAnsi" w:cstheme="minorHAnsi"/>
           <w:i/>
           <w:iCs/>
-        </w:rPr>
-      </w:pPr>
+          <w:sz w:val="20"/>
+          <w:szCs w:val="20"/>
+        </w:rPr>
+        <w:t xml:space="preserve">. </w:t>
+      </w:r>
+      <w:r>
+        <w:rPr>
+          <w:rFonts w:asciiTheme="minorHAnsi" w:hAnsiTheme="minorHAnsi" w:cstheme="minorHAnsi"/>
+          <w:i/>
+          <w:iCs/>
+          <w:sz w:val="20"/>
+          <w:szCs w:val="20"/>
+        </w:rPr>
+        <w:t xml:space="preserve">The </w:t>
+      </w:r>
+      <w:r>
+        <w:rPr>
+          <w:rFonts w:asciiTheme="minorHAnsi" w:hAnsiTheme="minorHAnsi" w:cstheme="minorHAnsi"/>
+          <w:i/>
+          <w:iCs/>
+          <w:sz w:val="20"/>
+          <w:szCs w:val="20"/>
+        </w:rPr>
+        <w:t>green</w:t>
+      </w:r>
+      <w:r>
+        <w:rPr>
+          <w:rFonts w:asciiTheme="minorHAnsi" w:hAnsiTheme="minorHAnsi" w:cstheme="minorHAnsi"/>
+          <w:i/>
+          <w:iCs/>
+          <w:sz w:val="20"/>
+          <w:szCs w:val="20"/>
+        </w:rPr>
+        <w:t xml:space="preserve"> colour denotes outliers.</w:t>
+      </w:r>
     </w:p>
     <w:p>
       <w:pPr>
@@ -7761,24 +8040,638 @@
           <w:szCs w:val="22"/>
         </w:rPr>
       </w:pPr>
-      <w:bookmarkStart w:id="8" w:name="_Toc88513055"/>
-      <w:r>
-        <w:rPr>
-          <w:rFonts w:asciiTheme="minorHAnsi" w:hAnsiTheme="minorHAnsi" w:cstheme="minorHAnsi"/>
-        </w:rPr>
-        <w:t>Baseline ev</w:t>
-      </w:r>
-      <w:r>
-        <w:rPr>
-          <w:rFonts w:asciiTheme="minorHAnsi" w:hAnsiTheme="minorHAnsi" w:cstheme="minorHAnsi"/>
-        </w:rPr>
-        <w:t>aluation</w:t>
+      <w:bookmarkStart w:id="8" w:name="_Toc88653942"/>
+      <w:r>
+        <w:rPr>
+          <w:rFonts w:asciiTheme="minorHAnsi" w:hAnsiTheme="minorHAnsi" w:cstheme="minorHAnsi"/>
+        </w:rPr>
+        <w:t>Hyperparameters tuning</w:t>
       </w:r>
       <w:bookmarkEnd w:id="8"/>
     </w:p>
     <w:p>
       <w:pPr>
         <w:rPr>
+          <w:rFonts w:ascii="Calibri" w:hAnsi="Calibri"/>
+        </w:rPr>
+      </w:pPr>
+      <w:r>
+        <w:rPr>
+          <w:rFonts w:ascii="Calibri" w:hAnsi="Calibri"/>
+        </w:rPr>
+        <w:t>The r</w:t>
+      </w:r>
+      <w:r>
+        <w:rPr>
+          <w:rFonts w:ascii="Calibri" w:hAnsi="Calibri"/>
+        </w:rPr>
+        <w:t>ange</w:t>
+      </w:r>
+      <w:r>
+        <w:rPr>
+          <w:rFonts w:ascii="Calibri" w:hAnsi="Calibri"/>
+        </w:rPr>
+        <w:t>s</w:t>
+      </w:r>
+      <w:r>
+        <w:rPr>
+          <w:rFonts w:ascii="Calibri" w:hAnsi="Calibri"/>
+        </w:rPr>
+        <w:t xml:space="preserve"> of hyperparameters for tuning was set according to dataset characteristics</w:t>
+      </w:r>
+      <w:r>
+        <w:rPr>
+          <w:rFonts w:ascii="Calibri" w:hAnsi="Calibri"/>
+        </w:rPr>
+        <w:t xml:space="preserve">. There are 39 countries, therefore </w:t>
+      </w:r>
+      <w:r>
+        <w:rPr>
+          <w:rFonts w:ascii="Calibri" w:hAnsi="Calibri"/>
+        </w:rPr>
+        <w:t xml:space="preserve">in order to obtain sensible division, </w:t>
+      </w:r>
+      <w:proofErr w:type="spellStart"/>
+      <w:r>
+        <w:rPr>
+          <w:rFonts w:ascii="Calibri" w:hAnsi="Calibri"/>
+          <w:i/>
+          <w:iCs/>
+        </w:rPr>
+        <w:t>n_clusters</w:t>
+      </w:r>
+      <w:proofErr w:type="spellEnd"/>
+      <w:r>
+        <w:rPr>
+          <w:rFonts w:ascii="Calibri" w:hAnsi="Calibri"/>
+        </w:rPr>
+        <w:t xml:space="preserve"> parameter minimum value equals </w:t>
+      </w:r>
+      <w:r>
+        <w:rPr>
+          <w:rFonts w:ascii="Calibri" w:hAnsi="Calibri"/>
+        </w:rPr>
+        <w:t xml:space="preserve">2 </w:t>
+      </w:r>
+      <w:r>
+        <w:rPr>
+          <w:rFonts w:ascii="Calibri" w:hAnsi="Calibri"/>
+        </w:rPr>
+        <w:t xml:space="preserve">and maximum value equals </w:t>
+      </w:r>
+      <w:r>
+        <w:rPr>
+          <w:rFonts w:ascii="Calibri" w:hAnsi="Calibri"/>
+        </w:rPr>
+        <w:t>10</w:t>
+      </w:r>
+      <w:r>
+        <w:rPr>
+          <w:rFonts w:ascii="Calibri" w:hAnsi="Calibri"/>
+        </w:rPr>
+        <w:t xml:space="preserve">, and DBSCAN </w:t>
+      </w:r>
+      <w:proofErr w:type="spellStart"/>
+      <w:r>
+        <w:rPr>
+          <w:rFonts w:ascii="Calibri" w:hAnsi="Calibri"/>
+          <w:i/>
+          <w:iCs/>
+        </w:rPr>
+        <w:t>min_samples</w:t>
+      </w:r>
+      <w:proofErr w:type="spellEnd"/>
+      <w:r>
+        <w:rPr>
+          <w:rFonts w:ascii="Calibri" w:hAnsi="Calibri"/>
+        </w:rPr>
+        <w:t xml:space="preserve"> parameter values range from 2 to 19</w:t>
+      </w:r>
+      <w:r>
+        <w:rPr>
+          <w:rFonts w:ascii="Calibri" w:hAnsi="Calibri"/>
+        </w:rPr>
+        <w:t xml:space="preserve">. </w:t>
+      </w:r>
+      <w:r>
+        <w:rPr>
+          <w:rFonts w:ascii="Calibri" w:hAnsi="Calibri"/>
+          <w:i/>
+          <w:iCs/>
+        </w:rPr>
+        <w:t>Linkage</w:t>
+      </w:r>
+      <w:r>
+        <w:rPr>
+          <w:rFonts w:ascii="Calibri" w:hAnsi="Calibri"/>
+        </w:rPr>
+        <w:t xml:space="preserve"> parameter can be equal to any option possible in</w:t>
+      </w:r>
+      <w:r>
+        <w:rPr>
+          <w:rFonts w:ascii="Calibri" w:hAnsi="Calibri"/>
+          <w:i/>
+          <w:iCs/>
+        </w:rPr>
+        <w:t xml:space="preserve"> </w:t>
+      </w:r>
+      <w:r>
+        <w:rPr>
+          <w:rFonts w:ascii="Calibri" w:hAnsi="Calibri"/>
+          <w:i/>
+          <w:iCs/>
+        </w:rPr>
+        <w:t xml:space="preserve">the </w:t>
+      </w:r>
+      <w:r>
+        <w:rPr>
+          <w:rFonts w:ascii="Calibri" w:hAnsi="Calibri"/>
+          <w:i/>
+          <w:iCs/>
+        </w:rPr>
+        <w:t>scikit-learn</w:t>
+      </w:r>
+      <w:r>
+        <w:rPr>
+          <w:rFonts w:ascii="Calibri" w:hAnsi="Calibri"/>
+          <w:i/>
+          <w:iCs/>
+        </w:rPr>
+        <w:t xml:space="preserve"> </w:t>
+      </w:r>
+      <w:proofErr w:type="spellStart"/>
+      <w:r>
+        <w:rPr>
+          <w:rFonts w:ascii="Calibri" w:hAnsi="Calibri"/>
+          <w:i/>
+          <w:iCs/>
+        </w:rPr>
+        <w:t>AgglomerativeClustering</w:t>
+      </w:r>
+      <w:proofErr w:type="spellEnd"/>
+      <w:r>
+        <w:rPr>
+          <w:rFonts w:ascii="Calibri" w:hAnsi="Calibri"/>
+        </w:rPr>
+        <w:t xml:space="preserve"> model except for ‘</w:t>
+      </w:r>
+      <w:r>
+        <w:rPr>
+          <w:rFonts w:ascii="Calibri" w:hAnsi="Calibri"/>
+          <w:i/>
+          <w:iCs/>
+        </w:rPr>
+        <w:t>ward’</w:t>
+      </w:r>
+      <w:r>
+        <w:rPr>
+          <w:rFonts w:ascii="Calibri" w:hAnsi="Calibri"/>
+        </w:rPr>
+        <w:t xml:space="preserve"> as explained in </w:t>
+      </w:r>
+      <w:r>
+        <w:rPr>
+          <w:rFonts w:ascii="Calibri" w:hAnsi="Calibri"/>
+        </w:rPr>
+        <w:t xml:space="preserve">the </w:t>
+      </w:r>
+      <w:r>
+        <w:rPr>
+          <w:rFonts w:ascii="Calibri" w:hAnsi="Calibri"/>
+        </w:rPr>
+        <w:t xml:space="preserve">model description. In </w:t>
+      </w:r>
+      <w:r>
+        <w:rPr>
+          <w:rFonts w:ascii="Calibri" w:hAnsi="Calibri"/>
+        </w:rPr>
+        <w:t xml:space="preserve">the </w:t>
+      </w:r>
+      <w:r>
+        <w:rPr>
+          <w:rFonts w:ascii="Calibri" w:hAnsi="Calibri"/>
+        </w:rPr>
+        <w:t xml:space="preserve">case of </w:t>
+      </w:r>
+      <w:r>
+        <w:rPr>
+          <w:rFonts w:ascii="Calibri" w:hAnsi="Calibri"/>
+        </w:rPr>
+        <w:t xml:space="preserve">the </w:t>
+      </w:r>
+      <w:r>
+        <w:rPr>
+          <w:rFonts w:ascii="Calibri" w:hAnsi="Calibri"/>
+        </w:rPr>
+        <w:t xml:space="preserve">DBSCAN </w:t>
+      </w:r>
+      <w:r>
+        <w:rPr>
+          <w:rFonts w:ascii="Calibri" w:hAnsi="Calibri"/>
+          <w:i/>
+          <w:iCs/>
+        </w:rPr>
+        <w:t xml:space="preserve">eps </w:t>
+      </w:r>
+      <w:r>
+        <w:rPr>
+          <w:rFonts w:ascii="Calibri" w:hAnsi="Calibri"/>
+        </w:rPr>
+        <w:t xml:space="preserve">parameter, its possible values are selected based on </w:t>
+      </w:r>
+      <w:r>
+        <w:rPr>
+          <w:rFonts w:ascii="Calibri" w:hAnsi="Calibri"/>
+        </w:rPr>
+        <w:t xml:space="preserve">the </w:t>
+      </w:r>
+      <w:r>
+        <w:rPr>
+          <w:rFonts w:ascii="Calibri" w:hAnsi="Calibri"/>
+        </w:rPr>
+        <w:t>distance matrix, in which the biggest distance between two counties equals approximately 12.</w:t>
+      </w:r>
+    </w:p>
+    <w:p>
+      <w:pPr>
+        <w:pStyle w:val="Akapitzlist"/>
+        <w:numPr>
+          <w:ilvl w:val="0"/>
+          <w:numId w:val="16"/>
+        </w:numPr>
+        <w:rPr>
+          <w:rFonts w:ascii="Calibri" w:hAnsi="Calibri" w:cs="Calibri"/>
+          <w:sz w:val="22"/>
+          <w:szCs w:val="28"/>
+        </w:rPr>
+      </w:pPr>
+      <w:proofErr w:type="spellStart"/>
+      <w:r>
+        <w:rPr>
+          <w:rFonts w:ascii="Calibri" w:hAnsi="Calibri"/>
+          <w:sz w:val="22"/>
+          <w:szCs w:val="28"/>
+        </w:rPr>
+        <w:lastRenderedPageBreak/>
+        <w:t>KMeans</w:t>
+      </w:r>
+      <w:proofErr w:type="spellEnd"/>
+      <w:r>
+        <w:rPr>
+          <w:rFonts w:ascii="Calibri" w:hAnsi="Calibri"/>
+          <w:sz w:val="22"/>
+          <w:szCs w:val="28"/>
+        </w:rPr>
+        <w:t xml:space="preserve">: </w:t>
+      </w:r>
+    </w:p>
+    <w:p>
+      <w:pPr>
+        <w:pStyle w:val="Akapitzlist"/>
+        <w:numPr>
+          <w:ilvl w:val="1"/>
+          <w:numId w:val="16"/>
+        </w:numPr>
+        <w:rPr>
+          <w:rFonts w:ascii="Calibri" w:hAnsi="Calibri" w:cs="Calibri"/>
+          <w:sz w:val="22"/>
+          <w:szCs w:val="28"/>
+        </w:rPr>
+      </w:pPr>
+      <w:proofErr w:type="spellStart"/>
+      <w:r>
+        <w:rPr>
+          <w:rFonts w:ascii="Calibri" w:hAnsi="Calibri"/>
+          <w:i/>
+          <w:iCs/>
+          <w:sz w:val="22"/>
+          <w:szCs w:val="28"/>
+        </w:rPr>
+        <w:t>n_clusters</w:t>
+      </w:r>
+      <w:proofErr w:type="spellEnd"/>
+      <w:r>
+        <w:rPr>
+          <w:rFonts w:ascii="Calibri" w:hAnsi="Calibri"/>
+          <w:sz w:val="22"/>
+          <w:szCs w:val="28"/>
+        </w:rPr>
+        <w:t>: iterate from 2 to 10, with step 1</w:t>
+      </w:r>
+    </w:p>
+    <w:p>
+      <w:pPr>
+        <w:pStyle w:val="Akapitzlist"/>
+        <w:numPr>
+          <w:ilvl w:val="0"/>
+          <w:numId w:val="16"/>
+        </w:numPr>
+        <w:rPr>
+          <w:rFonts w:ascii="Calibri" w:hAnsi="Calibri" w:cs="Calibri"/>
+          <w:sz w:val="22"/>
+          <w:szCs w:val="28"/>
+        </w:rPr>
+      </w:pPr>
+      <w:proofErr w:type="spellStart"/>
+      <w:r>
+        <w:rPr>
+          <w:rFonts w:ascii="Calibri" w:hAnsi="Calibri"/>
+          <w:sz w:val="22"/>
+          <w:szCs w:val="28"/>
+        </w:rPr>
+        <w:t>AgglomerativeClustering</w:t>
+      </w:r>
+      <w:proofErr w:type="spellEnd"/>
+      <w:r>
+        <w:rPr>
+          <w:rFonts w:ascii="Calibri" w:hAnsi="Calibri"/>
+          <w:sz w:val="22"/>
+          <w:szCs w:val="28"/>
+        </w:rPr>
+        <w:t xml:space="preserve">: </w:t>
+      </w:r>
+    </w:p>
+    <w:p>
+      <w:pPr>
+        <w:pStyle w:val="Akapitzlist"/>
+        <w:numPr>
+          <w:ilvl w:val="1"/>
+          <w:numId w:val="16"/>
+        </w:numPr>
+        <w:rPr>
+          <w:rFonts w:ascii="Calibri" w:hAnsi="Calibri" w:cs="Calibri"/>
+          <w:sz w:val="22"/>
+          <w:szCs w:val="28"/>
+        </w:rPr>
+      </w:pPr>
+      <w:proofErr w:type="spellStart"/>
+      <w:r>
+        <w:rPr>
+          <w:rFonts w:ascii="Calibri" w:hAnsi="Calibri"/>
+          <w:i/>
+          <w:iCs/>
+          <w:sz w:val="22"/>
+          <w:szCs w:val="28"/>
+        </w:rPr>
+        <w:t>n_clusters</w:t>
+      </w:r>
+      <w:proofErr w:type="spellEnd"/>
+      <w:r>
+        <w:rPr>
+          <w:rFonts w:ascii="Calibri" w:hAnsi="Calibri"/>
+          <w:sz w:val="22"/>
+          <w:szCs w:val="28"/>
+        </w:rPr>
+        <w:t xml:space="preserve">: </w:t>
+      </w:r>
+      <w:r>
+        <w:rPr>
+          <w:rFonts w:ascii="Calibri" w:hAnsi="Calibri"/>
+          <w:sz w:val="22"/>
+          <w:szCs w:val="28"/>
+        </w:rPr>
+        <w:t xml:space="preserve">iterate </w:t>
+      </w:r>
+      <w:r>
+        <w:rPr>
+          <w:rFonts w:ascii="Calibri" w:hAnsi="Calibri"/>
+          <w:sz w:val="22"/>
+          <w:szCs w:val="28"/>
+        </w:rPr>
+        <w:t>from 2 to 10, with step 1</w:t>
+      </w:r>
+      <w:r>
+        <w:rPr>
+          <w:rFonts w:ascii="Calibri" w:hAnsi="Calibri"/>
+          <w:sz w:val="22"/>
+          <w:szCs w:val="28"/>
+        </w:rPr>
+        <w:t xml:space="preserve"> </w:t>
+      </w:r>
+    </w:p>
+    <w:p>
+      <w:pPr>
+        <w:pStyle w:val="Akapitzlist"/>
+        <w:numPr>
+          <w:ilvl w:val="1"/>
+          <w:numId w:val="16"/>
+        </w:numPr>
+        <w:rPr>
+          <w:rFonts w:ascii="Calibri" w:hAnsi="Calibri" w:cs="Calibri"/>
+          <w:sz w:val="22"/>
+          <w:szCs w:val="28"/>
+        </w:rPr>
+      </w:pPr>
+      <w:r>
+        <w:rPr>
+          <w:rFonts w:ascii="Calibri" w:hAnsi="Calibri"/>
+          <w:i/>
+          <w:iCs/>
+          <w:sz w:val="22"/>
+          <w:szCs w:val="28"/>
+        </w:rPr>
+        <w:t>linkage</w:t>
+      </w:r>
+      <w:r>
+        <w:rPr>
+          <w:rFonts w:ascii="Calibri" w:hAnsi="Calibri"/>
+          <w:sz w:val="22"/>
+          <w:szCs w:val="28"/>
+        </w:rPr>
+        <w:t>: iterate through [‘complete’, ‘single’, ‘average’]</w:t>
+      </w:r>
+    </w:p>
+    <w:p>
+      <w:pPr>
+        <w:pStyle w:val="Akapitzlist"/>
+        <w:numPr>
+          <w:ilvl w:val="0"/>
+          <w:numId w:val="16"/>
+        </w:numPr>
+        <w:rPr>
+          <w:rFonts w:ascii="Calibri" w:hAnsi="Calibri" w:cs="Calibri"/>
+          <w:sz w:val="22"/>
+          <w:szCs w:val="28"/>
+        </w:rPr>
+      </w:pPr>
+      <w:r>
+        <w:rPr>
+          <w:rFonts w:ascii="Calibri" w:hAnsi="Calibri"/>
+          <w:sz w:val="22"/>
+          <w:szCs w:val="28"/>
+        </w:rPr>
+        <w:t xml:space="preserve">DBSCAN: </w:t>
+      </w:r>
+    </w:p>
+    <w:p>
+      <w:pPr>
+        <w:pStyle w:val="Akapitzlist"/>
+        <w:numPr>
+          <w:ilvl w:val="1"/>
+          <w:numId w:val="16"/>
+        </w:numPr>
+        <w:rPr>
+          <w:rFonts w:ascii="Calibri" w:hAnsi="Calibri" w:cs="Calibri"/>
+          <w:sz w:val="22"/>
+          <w:szCs w:val="28"/>
+        </w:rPr>
+      </w:pPr>
+      <w:proofErr w:type="spellStart"/>
+      <w:r>
+        <w:rPr>
+          <w:rFonts w:ascii="Calibri" w:hAnsi="Calibri"/>
+          <w:i/>
+          <w:iCs/>
+          <w:sz w:val="22"/>
+          <w:szCs w:val="28"/>
+        </w:rPr>
+        <w:t>min_samples</w:t>
+      </w:r>
+      <w:proofErr w:type="spellEnd"/>
+      <w:r>
+        <w:rPr>
+          <w:rFonts w:ascii="Calibri" w:hAnsi="Calibri"/>
+          <w:sz w:val="22"/>
+          <w:szCs w:val="28"/>
+        </w:rPr>
+        <w:t xml:space="preserve">: iterate from 2 to </w:t>
+      </w:r>
+      <w:r>
+        <w:rPr>
+          <w:rFonts w:ascii="Calibri" w:hAnsi="Calibri"/>
+          <w:sz w:val="22"/>
+          <w:szCs w:val="28"/>
+        </w:rPr>
+        <w:t>19</w:t>
+      </w:r>
+      <w:r>
+        <w:rPr>
+          <w:rFonts w:ascii="Calibri" w:hAnsi="Calibri"/>
+          <w:sz w:val="22"/>
+          <w:szCs w:val="28"/>
+        </w:rPr>
+        <w:t xml:space="preserve">, with step 1 </w:t>
+      </w:r>
+    </w:p>
+    <w:p>
+      <w:pPr>
+        <w:pStyle w:val="Akapitzlist"/>
+        <w:numPr>
+          <w:ilvl w:val="1"/>
+          <w:numId w:val="16"/>
+        </w:numPr>
+        <w:rPr>
+          <w:rFonts w:ascii="Calibri" w:hAnsi="Calibri" w:cs="Calibri"/>
+          <w:sz w:val="22"/>
+          <w:szCs w:val="28"/>
+        </w:rPr>
+      </w:pPr>
+      <w:r>
+        <w:rPr>
+          <w:rFonts w:ascii="Calibri" w:hAnsi="Calibri"/>
+          <w:i/>
+          <w:iCs/>
+          <w:sz w:val="22"/>
+          <w:szCs w:val="28"/>
+        </w:rPr>
+        <w:t>eps</w:t>
+      </w:r>
+      <w:r>
+        <w:rPr>
+          <w:rFonts w:ascii="Calibri" w:hAnsi="Calibri"/>
+          <w:sz w:val="22"/>
+          <w:szCs w:val="28"/>
+        </w:rPr>
+        <w:t>: iterate from 0.1 to 10, with step 0.1</w:t>
+      </w:r>
+    </w:p>
+    <w:p>
+      <w:pPr>
+        <w:rPr>
+          <w:rFonts w:ascii="Calibri" w:hAnsi="Calibri"/>
+          <w:szCs w:val="28"/>
+        </w:rPr>
+      </w:pPr>
+      <w:r>
+        <w:rPr>
+          <w:rFonts w:ascii="Calibri" w:hAnsi="Calibri"/>
+          <w:szCs w:val="28"/>
+        </w:rPr>
+        <w:br/>
+        <w:t xml:space="preserve">Iterating through possible values of hyperparameters, for each one (or pair) clustering model is created, and </w:t>
+      </w:r>
+      <w:proofErr w:type="spellStart"/>
+      <w:r>
+        <w:rPr>
+          <w:rFonts w:ascii="Calibri" w:hAnsi="Calibri"/>
+          <w:szCs w:val="28"/>
+        </w:rPr>
+        <w:t>Calinski-Harabasz</w:t>
+      </w:r>
+      <w:proofErr w:type="spellEnd"/>
+      <w:r>
+        <w:rPr>
+          <w:rFonts w:ascii="Calibri" w:hAnsi="Calibri"/>
+          <w:szCs w:val="28"/>
+        </w:rPr>
+        <w:t xml:space="preserve"> score is measured for obtained cluster assignment. Based on its value, parameters </w:t>
+      </w:r>
+      <w:r>
+        <w:rPr>
+          <w:rFonts w:ascii="Calibri" w:hAnsi="Calibri"/>
+          <w:szCs w:val="28"/>
+        </w:rPr>
+        <w:t>that</w:t>
+      </w:r>
+      <w:r>
+        <w:rPr>
+          <w:rFonts w:ascii="Calibri" w:hAnsi="Calibri"/>
+          <w:szCs w:val="28"/>
+        </w:rPr>
+        <w:t xml:space="preserve"> lead to </w:t>
+      </w:r>
+      <w:r>
+        <w:rPr>
+          <w:rFonts w:ascii="Calibri" w:hAnsi="Calibri"/>
+          <w:szCs w:val="28"/>
+        </w:rPr>
+        <w:t xml:space="preserve">the </w:t>
+      </w:r>
+      <w:r>
+        <w:rPr>
+          <w:rFonts w:ascii="Calibri" w:hAnsi="Calibri"/>
+          <w:szCs w:val="28"/>
+        </w:rPr>
+        <w:t>best clustering are chosen.</w:t>
+      </w:r>
+    </w:p>
+    <w:p>
+      <w:pPr>
+        <w:pStyle w:val="Nagwek2"/>
+        <w:numPr>
+          <w:ilvl w:val="1"/>
+          <w:numId w:val="2"/>
+        </w:numPr>
+        <w:rPr>
+          <w:rFonts w:asciiTheme="minorHAnsi" w:hAnsiTheme="minorHAnsi" w:cstheme="minorHAnsi"/>
+          <w:b w:val="0"/>
+          <w:bCs w:val="0"/>
+          <w:sz w:val="22"/>
+          <w:szCs w:val="22"/>
+        </w:rPr>
+      </w:pPr>
+      <w:bookmarkStart w:id="9" w:name="_Toc88653943"/>
+      <w:r>
+        <w:rPr>
+          <w:rFonts w:asciiTheme="minorHAnsi" w:hAnsiTheme="minorHAnsi" w:cstheme="minorHAnsi"/>
+        </w:rPr>
+        <w:t>Baseline evaluation</w:t>
+      </w:r>
+      <w:bookmarkEnd w:id="9"/>
+    </w:p>
+    <w:p>
+      <w:pPr>
+        <w:rPr>
           <w:rFonts w:asciiTheme="minorHAnsi" w:hAnsiTheme="minorHAnsi" w:cstheme="minorHAnsi"/>
           <w:szCs w:val="28"/>
         </w:rPr>
@@ -7788,21 +8681,77 @@
           <w:rFonts w:asciiTheme="minorHAnsi" w:hAnsiTheme="minorHAnsi" w:cstheme="minorHAnsi" w:hint="eastAsia"/>
           <w:szCs w:val="28"/>
         </w:rPr>
-        <w:t xml:space="preserve">Clustering algorithms will be evaluated using the existing cluster analysis assessment indexes. </w:t>
+        <w:t>Clustering algorithms will be evaluated using the existing cluster analysis assessment indexes.</w:t>
       </w:r>
       <w:r>
         <w:rPr>
           <w:rFonts w:asciiTheme="minorHAnsi" w:hAnsiTheme="minorHAnsi" w:cstheme="minorHAnsi"/>
           <w:szCs w:val="28"/>
         </w:rPr>
-        <w:t xml:space="preserve">All of the indexes have to work without ground truth information as we are working with unsupervised learning. In the following chapter there are </w:t>
+        <w:t xml:space="preserve"> </w:t>
       </w:r>
       <w:r>
         <w:rPr>
           <w:rFonts w:asciiTheme="minorHAnsi" w:hAnsiTheme="minorHAnsi" w:cstheme="minorHAnsi"/>
           <w:szCs w:val="28"/>
         </w:rPr>
-        <w:t>definitions and results of used methods.</w:t>
+        <w:t>Only i</w:t>
+      </w:r>
+      <w:r>
+        <w:rPr>
+          <w:rFonts w:asciiTheme="minorHAnsi" w:hAnsiTheme="minorHAnsi" w:cstheme="minorHAnsi" w:hint="eastAsia"/>
+          <w:szCs w:val="28"/>
+        </w:rPr>
+        <w:t xml:space="preserve">nternal validation measures </w:t>
+      </w:r>
+      <w:r>
+        <w:rPr>
+          <w:rFonts w:asciiTheme="minorHAnsi" w:hAnsiTheme="minorHAnsi" w:cstheme="minorHAnsi"/>
+          <w:szCs w:val="28"/>
+        </w:rPr>
+        <w:t>are used, which</w:t>
+      </w:r>
+      <w:r>
+        <w:rPr>
+          <w:rFonts w:asciiTheme="minorHAnsi" w:hAnsiTheme="minorHAnsi" w:cstheme="minorHAnsi" w:hint="eastAsia"/>
+          <w:szCs w:val="28"/>
+        </w:rPr>
+        <w:t xml:space="preserve"> evaluate the goodness of a clustering structur</w:t>
+      </w:r>
+      <w:r>
+        <w:rPr>
+          <w:rFonts w:asciiTheme="minorHAnsi" w:hAnsiTheme="minorHAnsi" w:cstheme="minorHAnsi"/>
+          <w:szCs w:val="28"/>
+        </w:rPr>
+        <w:t xml:space="preserve">e </w:t>
+      </w:r>
+      <w:r>
+        <w:rPr>
+          <w:rFonts w:asciiTheme="minorHAnsi" w:hAnsiTheme="minorHAnsi" w:cstheme="minorHAnsi" w:hint="eastAsia"/>
+          <w:szCs w:val="28"/>
+        </w:rPr>
+        <w:t xml:space="preserve">without </w:t>
+      </w:r>
+      <w:r>
+        <w:rPr>
+          <w:rFonts w:asciiTheme="minorHAnsi" w:hAnsiTheme="minorHAnsi" w:cstheme="minorHAnsi"/>
+          <w:szCs w:val="28"/>
+        </w:rPr>
+        <w:t>any additional (ground truth)</w:t>
+      </w:r>
+      <w:r>
+        <w:rPr>
+          <w:rFonts w:asciiTheme="minorHAnsi" w:hAnsiTheme="minorHAnsi" w:cstheme="minorHAnsi" w:hint="eastAsia"/>
+          <w:szCs w:val="28"/>
+        </w:rPr>
+        <w:t xml:space="preserve"> information</w:t>
+      </w:r>
+      <w:r>
+        <w:rPr>
+          <w:rFonts w:asciiTheme="minorHAnsi" w:hAnsiTheme="minorHAnsi" w:cstheme="minorHAnsi"/>
+          <w:szCs w:val="28"/>
+        </w:rPr>
+        <w:t xml:space="preserve">. </w:t>
       </w:r>
     </w:p>
     <w:p>
@@ -7826,15 +8775,17 @@
           <w:sz w:val="22"/>
           <w:szCs w:val="22"/>
         </w:rPr>
-        <w:t>Silhouette score</w:t>
-      </w:r>
-      <w:r>
-        <w:rPr>
-          <w:rFonts w:asciiTheme="minorHAnsi" w:hAnsiTheme="minorHAnsi" w:cstheme="minorHAnsi"/>
-          <w:sz w:val="22"/>
-          <w:szCs w:val="22"/>
-        </w:rPr>
-        <w:t xml:space="preserve"> is the most common index for evaluating clustering algorithms</w:t>
+        <w:t xml:space="preserve">Silhouette </w:t>
+      </w:r>
+      <w:r>
+        <w:rPr>
+          <w:rFonts w:asciiTheme="minorHAnsi" w:hAnsiTheme="minorHAnsi" w:cstheme="minorHAnsi"/>
+          <w:b/>
+          <w:bCs/>
+          <w:sz w:val="22"/>
+          <w:szCs w:val="22"/>
+        </w:rPr>
+        <w:t>score.</w:t>
       </w:r>
       <w:r>
         <w:rPr>
@@ -7842,7 +8793,7 @@
           <w:sz w:val="22"/>
           <w:szCs w:val="22"/>
         </w:rPr>
-        <w:t>. Higher value relates to a model returning clusters of better quality, and the value range is [-1,1]. It is calculated by the following formula:</w:t>
+        <w:t xml:space="preserve"> Higher value relates to a model returning clusters of better quality, and the value range is [-1,1]. It is calculated by the following formula:</w:t>
       </w:r>
     </w:p>
     <w:p>
@@ -8154,7 +9105,39 @@
         <w:rPr>
           <w:rFonts w:asciiTheme="minorHAnsi" w:hAnsiTheme="minorHAnsi" w:cstheme="minorHAnsi"/>
         </w:rPr>
-        <w:t xml:space="preserve"> stands for the average distance between cluster “i” and other clusters and the sum is over all clusters created.</w:t>
+        <w:t xml:space="preserve"> stands for the average distance between </w:t>
+      </w:r>
+      <w:proofErr w:type="spellStart"/>
+      <w:r>
+        <w:rPr>
+          <w:rFonts w:asciiTheme="minorHAnsi" w:hAnsiTheme="minorHAnsi" w:cstheme="minorHAnsi"/>
+        </w:rPr>
+        <w:t>ith</w:t>
+      </w:r>
+      <w:proofErr w:type="spellEnd"/>
+      <w:r>
+        <w:rPr>
+          <w:rFonts w:asciiTheme="minorHAnsi" w:hAnsiTheme="minorHAnsi" w:cstheme="minorHAnsi"/>
+        </w:rPr>
+        <w:t xml:space="preserve"> cluster</w:t>
+      </w:r>
+      <w:r>
+        <w:rPr>
+          <w:rFonts w:asciiTheme="minorHAnsi" w:hAnsiTheme="minorHAnsi" w:cstheme="minorHAnsi"/>
+        </w:rPr>
+        <w:t xml:space="preserve"> and other clusters</w:t>
+      </w:r>
+      <w:r>
+        <w:rPr>
+          <w:rFonts w:asciiTheme="minorHAnsi" w:hAnsiTheme="minorHAnsi" w:cstheme="minorHAnsi"/>
+        </w:rPr>
+        <w:t>,</w:t>
+      </w:r>
+      <w:r>
+        <w:rPr>
+          <w:rFonts w:asciiTheme="minorHAnsi" w:hAnsiTheme="minorHAnsi" w:cstheme="minorHAnsi"/>
+        </w:rPr>
+        <w:t xml:space="preserve"> and the sum is over all clusters created.</w:t>
       </w:r>
     </w:p>
     <w:p>
@@ -8202,31 +9185,49 @@
           <w:sz w:val="22"/>
           <w:szCs w:val="22"/>
         </w:rPr>
-        <w:t>index</w:t>
-      </w:r>
-      <w:r>
-        <w:rPr>
-          <w:rFonts w:asciiTheme="minorHAnsi" w:hAnsiTheme="minorHAnsi" w:cstheme="minorHAnsi"/>
-          <w:sz w:val="22"/>
-          <w:szCs w:val="22"/>
-        </w:rPr>
-        <w:t xml:space="preserve"> is another method to evaluate </w:t>
-      </w:r>
-      <w:r>
-        <w:rPr>
-          <w:rFonts w:asciiTheme="minorHAnsi" w:hAnsiTheme="minorHAnsi" w:cstheme="minorHAnsi"/>
-          <w:sz w:val="22"/>
-          <w:szCs w:val="22"/>
-        </w:rPr>
-        <w:t xml:space="preserve">clustering algorithm. </w:t>
-      </w:r>
-      <w:r>
-        <w:rPr>
-          <w:rFonts w:asciiTheme="minorHAnsi" w:hAnsiTheme="minorHAnsi" w:cstheme="minorHAnsi"/>
-          <w:sz w:val="22"/>
-          <w:szCs w:val="22"/>
-        </w:rPr>
-        <w:t>Good clustering with clearly separated clusters has higher value of this index and the value range is [0, ∞). Its formula is:</w:t>
+        <w:t>inde</w:t>
+      </w:r>
+      <w:r>
+        <w:rPr>
+          <w:rFonts w:asciiTheme="minorHAnsi" w:hAnsiTheme="minorHAnsi" w:cstheme="minorHAnsi"/>
+          <w:b/>
+          <w:bCs/>
+          <w:sz w:val="22"/>
+          <w:szCs w:val="22"/>
+        </w:rPr>
+        <w:t>x</w:t>
+      </w:r>
+      <w:r>
+        <w:rPr>
+          <w:rFonts w:asciiTheme="minorHAnsi" w:hAnsiTheme="minorHAnsi" w:cstheme="minorHAnsi"/>
+          <w:sz w:val="22"/>
+          <w:szCs w:val="22"/>
+        </w:rPr>
+        <w:t xml:space="preserve">. </w:t>
+      </w:r>
+      <w:r>
+        <w:rPr>
+          <w:rFonts w:asciiTheme="minorHAnsi" w:hAnsiTheme="minorHAnsi" w:cstheme="minorHAnsi"/>
+          <w:sz w:val="22"/>
+          <w:szCs w:val="22"/>
+        </w:rPr>
+        <w:t xml:space="preserve">Good clustering with clearly separated clusters has </w:t>
+      </w:r>
+      <w:r>
+        <w:rPr>
+          <w:rFonts w:asciiTheme="minorHAnsi" w:hAnsiTheme="minorHAnsi" w:cstheme="minorHAnsi"/>
+          <w:sz w:val="22"/>
+          <w:szCs w:val="22"/>
+        </w:rPr>
+        <w:t xml:space="preserve">a </w:t>
+      </w:r>
+      <w:r>
+        <w:rPr>
+          <w:rFonts w:asciiTheme="minorHAnsi" w:hAnsiTheme="minorHAnsi" w:cstheme="minorHAnsi"/>
+          <w:sz w:val="22"/>
+          <w:szCs w:val="22"/>
+        </w:rPr>
+        <w:t>higher value of this index and the value range is [0, ∞). Its formula is:</w:t>
       </w:r>
     </w:p>
     <w:p>
@@ -8360,7 +9361,163 @@
           <w:sz w:val="22"/>
           <w:szCs w:val="22"/>
         </w:rPr>
-        <w:t>Where SSB stands for sum of squares between groups, SSE is sum of squared errors (within cluster), and k is a number of clusters.</w:t>
+        <w:t>w</w:t>
+      </w:r>
+      <w:r>
+        <w:rPr>
+          <w:rFonts w:asciiTheme="minorHAnsi" w:hAnsiTheme="minorHAnsi" w:cstheme="minorHAnsi"/>
+          <w:iCs/>
+          <w:sz w:val="22"/>
+          <w:szCs w:val="22"/>
+        </w:rPr>
+        <w:t xml:space="preserve">here </w:t>
+      </w:r>
+      <m:oMath>
+        <m:r>
+          <w:rPr>
+            <w:rFonts w:ascii="Cambria Math" w:hAnsi="Cambria Math" w:cstheme="minorHAnsi"/>
+            <w:sz w:val="22"/>
+            <w:szCs w:val="22"/>
+          </w:rPr>
+          <m:t>SSB</m:t>
+        </m:r>
+      </m:oMath>
+      <w:r>
+        <w:rPr>
+          <w:rFonts w:asciiTheme="minorHAnsi" w:hAnsiTheme="minorHAnsi" w:cstheme="minorHAnsi"/>
+          <w:iCs/>
+          <w:sz w:val="22"/>
+          <w:szCs w:val="22"/>
+        </w:rPr>
+        <w:t xml:space="preserve"> </w:t>
+      </w:r>
+      <w:r>
+        <w:rPr>
+          <w:rFonts w:asciiTheme="minorHAnsi" w:hAnsiTheme="minorHAnsi" w:cstheme="minorHAnsi"/>
+          <w:iCs/>
+          <w:sz w:val="22"/>
+          <w:szCs w:val="22"/>
+        </w:rPr>
+        <w:t xml:space="preserve">stands for </w:t>
+      </w:r>
+      <w:r>
+        <w:rPr>
+          <w:rFonts w:asciiTheme="minorHAnsi" w:hAnsiTheme="minorHAnsi" w:cstheme="minorHAnsi"/>
+          <w:iCs/>
+          <w:sz w:val="22"/>
+          <w:szCs w:val="22"/>
+        </w:rPr>
+        <w:t xml:space="preserve">the </w:t>
+      </w:r>
+      <w:r>
+        <w:rPr>
+          <w:rFonts w:asciiTheme="minorHAnsi" w:hAnsiTheme="minorHAnsi" w:cstheme="minorHAnsi"/>
+          <w:iCs/>
+          <w:sz w:val="22"/>
+          <w:szCs w:val="22"/>
+        </w:rPr>
+        <w:t xml:space="preserve">sum of squares between groups, </w:t>
+      </w:r>
+      <m:oMath>
+        <m:r>
+          <w:rPr>
+            <w:rFonts w:ascii="Cambria Math" w:hAnsi="Cambria Math" w:cstheme="minorHAnsi"/>
+            <w:sz w:val="22"/>
+            <w:szCs w:val="22"/>
+          </w:rPr>
+          <m:t>SSE</m:t>
+        </m:r>
+      </m:oMath>
+      <w:r>
+        <w:rPr>
+          <w:rFonts w:asciiTheme="minorHAnsi" w:hAnsiTheme="minorHAnsi" w:cstheme="minorHAnsi"/>
+          <w:iCs/>
+          <w:sz w:val="22"/>
+          <w:szCs w:val="22"/>
+        </w:rPr>
+        <w:t xml:space="preserve"> </w:t>
+      </w:r>
+      <w:r>
+        <w:rPr>
+          <w:rFonts w:asciiTheme="minorHAnsi" w:hAnsiTheme="minorHAnsi" w:cstheme="minorHAnsi"/>
+          <w:iCs/>
+          <w:sz w:val="22"/>
+          <w:szCs w:val="22"/>
+        </w:rPr>
+        <w:t xml:space="preserve">is </w:t>
+      </w:r>
+      <w:r>
+        <w:rPr>
+          <w:rFonts w:asciiTheme="minorHAnsi" w:hAnsiTheme="minorHAnsi" w:cstheme="minorHAnsi"/>
+          <w:iCs/>
+          <w:sz w:val="22"/>
+          <w:szCs w:val="22"/>
+        </w:rPr>
+        <w:t xml:space="preserve">the </w:t>
+      </w:r>
+      <w:r>
+        <w:rPr>
+          <w:rFonts w:asciiTheme="minorHAnsi" w:hAnsiTheme="minorHAnsi" w:cstheme="minorHAnsi"/>
+          <w:iCs/>
+          <w:sz w:val="22"/>
+          <w:szCs w:val="22"/>
+        </w:rPr>
+        <w:t xml:space="preserve">sum of squared errors (within </w:t>
+      </w:r>
+      <w:r>
+        <w:rPr>
+          <w:rFonts w:asciiTheme="minorHAnsi" w:hAnsiTheme="minorHAnsi" w:cstheme="minorHAnsi"/>
+          <w:iCs/>
+          <w:sz w:val="22"/>
+          <w:szCs w:val="22"/>
+        </w:rPr>
+        <w:t xml:space="preserve">the </w:t>
+      </w:r>
+      <w:r>
+        <w:rPr>
+          <w:rFonts w:asciiTheme="minorHAnsi" w:hAnsiTheme="minorHAnsi" w:cstheme="minorHAnsi"/>
+          <w:iCs/>
+          <w:sz w:val="22"/>
+          <w:szCs w:val="22"/>
+        </w:rPr>
+        <w:t xml:space="preserve">cluster), and </w:t>
+      </w:r>
+      <m:oMath>
+        <m:r>
+          <w:rPr>
+            <w:rFonts w:ascii="Cambria Math" w:hAnsi="Cambria Math" w:cstheme="minorHAnsi"/>
+            <w:sz w:val="22"/>
+            <w:szCs w:val="22"/>
+          </w:rPr>
+          <m:t>k</m:t>
+        </m:r>
+      </m:oMath>
+      <w:r>
+        <w:rPr>
+          <w:rFonts w:asciiTheme="minorHAnsi" w:hAnsiTheme="minorHAnsi" w:cstheme="minorHAnsi"/>
+          <w:iCs/>
+          <w:sz w:val="22"/>
+          <w:szCs w:val="22"/>
+        </w:rPr>
+        <w:t xml:space="preserve"> is </w:t>
+      </w:r>
+      <w:r>
+        <w:rPr>
+          <w:rFonts w:asciiTheme="minorHAnsi" w:hAnsiTheme="minorHAnsi" w:cstheme="minorHAnsi"/>
+          <w:iCs/>
+          <w:sz w:val="22"/>
+          <w:szCs w:val="22"/>
+        </w:rPr>
+        <w:t>the</w:t>
+      </w:r>
+      <w:r>
+        <w:rPr>
+          <w:rFonts w:asciiTheme="minorHAnsi" w:hAnsiTheme="minorHAnsi" w:cstheme="minorHAnsi"/>
+          <w:iCs/>
+          <w:sz w:val="22"/>
+          <w:szCs w:val="22"/>
+        </w:rPr>
+        <w:t xml:space="preserve"> number of clusters.</w:t>
       </w:r>
     </w:p>
     <w:p>
@@ -8399,16 +9556,16 @@
           <w:sz w:val="22"/>
           <w:szCs w:val="22"/>
         </w:rPr>
-        <w:t xml:space="preserve">Dunn index </w:t>
-      </w:r>
-      <w:r>
-        <w:rPr>
-          <w:rFonts w:asciiTheme="minorHAnsi" w:hAnsiTheme="minorHAnsi" w:cstheme="minorHAnsi"/>
-          <w:iCs/>
-          <w:sz w:val="22"/>
-          <w:szCs w:val="22"/>
-        </w:rPr>
-        <w:t>is the third used metric. Its range is [0, ∞) and it should be maximized. It is calculated with the formula:</w:t>
+        <w:t>Dunn index</w:t>
+      </w:r>
+      <w:r>
+        <w:rPr>
+          <w:rFonts w:asciiTheme="minorHAnsi" w:hAnsiTheme="minorHAnsi" w:cstheme="minorHAnsi"/>
+          <w:iCs/>
+          <w:sz w:val="22"/>
+          <w:szCs w:val="22"/>
+        </w:rPr>
+        <w:t>. Its range is [0, ∞) and it should be maximized. It is calculated with the formula:</w:t>
       </w:r>
     </w:p>
     <w:p>
@@ -8429,7 +9586,6 @@
               <w:sz w:val="22"/>
               <w:szCs w:val="22"/>
             </w:rPr>
-            <w:lastRenderedPageBreak/>
             <m:t xml:space="preserve">D= </m:t>
           </m:r>
           <m:sSub>
@@ -8682,7 +9838,15 @@
           <w:sz w:val="22"/>
           <w:szCs w:val="22"/>
         </w:rPr>
-        <w:t xml:space="preserve">Where </w:t>
+        <w:t>w</w:t>
+      </w:r>
+      <w:r>
+        <w:rPr>
+          <w:rFonts w:asciiTheme="minorHAnsi" w:hAnsiTheme="minorHAnsi" w:cstheme="minorHAnsi"/>
+          <w:sz w:val="22"/>
+          <w:szCs w:val="22"/>
+        </w:rPr>
+        <w:t xml:space="preserve">here </w:t>
       </w:r>
       <m:oMath>
         <m:r>
@@ -8816,7 +9980,6 @@
       <w:pPr>
         <w:rPr>
           <w:rFonts w:asciiTheme="minorHAnsi" w:hAnsiTheme="minorHAnsi" w:cstheme="minorHAnsi"/>
-          <w:szCs w:val="28"/>
         </w:rPr>
       </w:pPr>
     </w:p>
@@ -8826,30 +9989,35 @@
           <w:rFonts w:asciiTheme="minorHAnsi" w:hAnsiTheme="minorHAnsi" w:cstheme="minorHAnsi"/>
         </w:rPr>
       </w:pPr>
-      <w:r>
-        <w:rPr>
-          <w:rFonts w:asciiTheme="minorHAnsi" w:hAnsiTheme="minorHAnsi" w:cstheme="minorHAnsi"/>
-          <w:szCs w:val="28"/>
-        </w:rPr>
-        <w:t>The Silhouette score, described in one of the previous chapters, can be used to evaluate and compare the quality of obtained clusters. In Table 1, there is an exemplary comparison presented.</w:t>
-      </w:r>
+    </w:p>
+    <w:p>
+      <w:pPr>
+        <w:rPr>
+          <w:rFonts w:asciiTheme="minorHAnsi" w:hAnsiTheme="minorHAnsi" w:cstheme="minorHAnsi"/>
+        </w:rPr>
+      </w:pPr>
     </w:p>
     <w:tbl>
       <w:tblPr>
-        <w:tblStyle w:val="Tabela-Siatka"/>
+        <w:tblStyle w:val="Zwykatabela5"/>
         <w:tblW w:w="0" w:type="auto"/>
+        <w:tblLayout w:type="fixed"/>
         <w:tblLook w:val="04A0" w:firstRow="1" w:lastRow="0" w:firstColumn="1" w:lastColumn="0" w:noHBand="0" w:noVBand="1"/>
       </w:tblPr>
       <w:tblGrid>
-        <w:gridCol w:w="2303"/>
-        <w:gridCol w:w="2303"/>
-        <w:gridCol w:w="2303"/>
-        <w:gridCol w:w="2303"/>
+        <w:gridCol w:w="2322"/>
+        <w:gridCol w:w="2322"/>
+        <w:gridCol w:w="2322"/>
+        <w:gridCol w:w="2322"/>
       </w:tblGrid>
       <w:tr>
+        <w:trPr>
+          <w:cnfStyle w:val="100000000000" w:firstRow="1" w:lastRow="0" w:firstColumn="0" w:lastColumn="0" w:oddVBand="0" w:evenVBand="0" w:oddHBand="0" w:evenHBand="0" w:firstRowFirstColumn="0" w:firstRowLastColumn="0" w:lastRowFirstColumn="0" w:lastRowLastColumn="0"/>
+        </w:trPr>
         <w:tc>
           <w:tcPr>
-            <w:tcW w:w="2303" w:type="dxa"/>
+            <w:cnfStyle w:val="001000000100" w:firstRow="0" w:lastRow="0" w:firstColumn="1" w:lastColumn="0" w:oddVBand="0" w:evenVBand="0" w:oddHBand="0" w:evenHBand="0" w:firstRowFirstColumn="1" w:firstRowLastColumn="0" w:lastRowFirstColumn="0" w:lastRowLastColumn="0"/>
+            <w:tcW w:w="2322" w:type="dxa"/>
           </w:tcPr>
           <w:p>
             <w:pPr>
@@ -8859,13 +10027,15 @@
               <w:jc w:val="center"/>
               <w:rPr>
                 <w:rFonts w:asciiTheme="minorHAnsi" w:hAnsiTheme="minorHAnsi" w:cstheme="minorHAnsi"/>
+                <w:b/>
+                <w:bCs/>
               </w:rPr>
             </w:pPr>
           </w:p>
         </w:tc>
         <w:tc>
           <w:tcPr>
-            <w:tcW w:w="2303" w:type="dxa"/>
+            <w:tcW w:w="2322" w:type="dxa"/>
           </w:tcPr>
           <w:p>
             <w:pPr>
@@ -8873,23 +10043,36 @@
               <w:spacing w:after="160" w:line="259" w:lineRule="auto"/>
               <w:contextualSpacing/>
               <w:jc w:val="center"/>
-              <w:rPr>
-                <w:rFonts w:asciiTheme="minorHAnsi" w:hAnsiTheme="minorHAnsi" w:cstheme="minorHAnsi"/>
+              <w:cnfStyle w:val="100000000000" w:firstRow="1" w:lastRow="0" w:firstColumn="0" w:lastColumn="0" w:oddVBand="0" w:evenVBand="0" w:oddHBand="0" w:evenHBand="0" w:firstRowFirstColumn="0" w:firstRowLastColumn="0" w:lastRowFirstColumn="0" w:lastRowLastColumn="0"/>
+              <w:rPr>
+                <w:rFonts w:asciiTheme="minorHAnsi" w:hAnsiTheme="minorHAnsi" w:cstheme="minorHAnsi"/>
+                <w:b/>
+                <w:bCs/>
               </w:rPr>
             </w:pPr>
             <w:proofErr w:type="spellStart"/>
             <w:r>
               <w:rPr>
                 <w:rFonts w:asciiTheme="minorHAnsi" w:hAnsiTheme="minorHAnsi" w:cstheme="minorHAnsi"/>
+                <w:b/>
+                <w:bCs/>
               </w:rPr>
               <w:t>KMeans</w:t>
             </w:r>
             <w:proofErr w:type="spellEnd"/>
+            <w:r>
+              <w:rPr>
+                <w:rFonts w:asciiTheme="minorHAnsi" w:hAnsiTheme="minorHAnsi" w:cstheme="minorHAnsi"/>
+                <w:b/>
+                <w:bCs/>
+              </w:rPr>
+              <w:t xml:space="preserve"> (k=3)</w:t>
+            </w:r>
           </w:p>
         </w:tc>
         <w:tc>
           <w:tcPr>
-            <w:tcW w:w="2303" w:type="dxa"/>
+            <w:tcW w:w="2322" w:type="dxa"/>
           </w:tcPr>
           <w:p>
             <w:pPr>
@@ -8897,21 +10080,34 @@
               <w:spacing w:after="160" w:line="259" w:lineRule="auto"/>
               <w:contextualSpacing/>
               <w:jc w:val="center"/>
-              <w:rPr>
-                <w:rFonts w:asciiTheme="minorHAnsi" w:hAnsiTheme="minorHAnsi" w:cstheme="minorHAnsi"/>
+              <w:cnfStyle w:val="100000000000" w:firstRow="1" w:lastRow="0" w:firstColumn="0" w:lastColumn="0" w:oddVBand="0" w:evenVBand="0" w:oddHBand="0" w:evenHBand="0" w:firstRowFirstColumn="0" w:firstRowLastColumn="0" w:lastRowFirstColumn="0" w:lastRowLastColumn="0"/>
+              <w:rPr>
+                <w:rFonts w:asciiTheme="minorHAnsi" w:hAnsiTheme="minorHAnsi" w:cstheme="minorHAnsi"/>
+                <w:b/>
+                <w:bCs/>
               </w:rPr>
             </w:pPr>
             <w:r>
               <w:rPr>
                 <w:rFonts w:asciiTheme="minorHAnsi" w:hAnsiTheme="minorHAnsi" w:cstheme="minorHAnsi"/>
+                <w:b/>
+                <w:bCs/>
               </w:rPr>
               <w:t>Agglomerative</w:t>
+            </w:r>
+            <w:r>
+              <w:rPr>
+                <w:rFonts w:asciiTheme="minorHAnsi" w:hAnsiTheme="minorHAnsi" w:cstheme="minorHAnsi"/>
+                <w:b/>
+                <w:bCs/>
+              </w:rPr>
+              <w:t xml:space="preserve"> (k=4, linkage=’complete’)</w:t>
             </w:r>
           </w:p>
         </w:tc>
         <w:tc>
           <w:tcPr>
-            <w:tcW w:w="2303" w:type="dxa"/>
+            <w:tcW w:w="2322" w:type="dxa"/>
           </w:tcPr>
           <w:p>
             <w:pPr>
@@ -8919,15 +10115,155 @@
               <w:spacing w:after="160" w:line="259" w:lineRule="auto"/>
               <w:contextualSpacing/>
               <w:jc w:val="center"/>
-              <w:rPr>
-                <w:rFonts w:asciiTheme="minorHAnsi" w:hAnsiTheme="minorHAnsi" w:cstheme="minorHAnsi"/>
+              <w:cnfStyle w:val="100000000000" w:firstRow="1" w:lastRow="0" w:firstColumn="0" w:lastColumn="0" w:oddVBand="0" w:evenVBand="0" w:oddHBand="0" w:evenHBand="0" w:firstRowFirstColumn="0" w:firstRowLastColumn="0" w:lastRowFirstColumn="0" w:lastRowLastColumn="0"/>
+              <w:rPr>
+                <w:rFonts w:asciiTheme="minorHAnsi" w:hAnsiTheme="minorHAnsi" w:cstheme="minorHAnsi"/>
+                <w:b/>
+                <w:bCs/>
               </w:rPr>
             </w:pPr>
             <w:r>
               <w:rPr>
                 <w:rFonts w:asciiTheme="minorHAnsi" w:hAnsiTheme="minorHAnsi" w:cstheme="minorHAnsi"/>
+                <w:b/>
+                <w:bCs/>
               </w:rPr>
               <w:t>DBSCAN</w:t>
+            </w:r>
+            <w:r>
+              <w:rPr>
+                <w:rFonts w:asciiTheme="minorHAnsi" w:hAnsiTheme="minorHAnsi" w:cstheme="minorHAnsi"/>
+                <w:b/>
+                <w:bCs/>
+              </w:rPr>
+              <w:t xml:space="preserve"> (eps=3.1, </w:t>
+            </w:r>
+            <w:proofErr w:type="spellStart"/>
+            <w:r>
+              <w:rPr>
+                <w:rFonts w:asciiTheme="minorHAnsi" w:hAnsiTheme="minorHAnsi" w:cstheme="minorHAnsi"/>
+                <w:b/>
+                <w:bCs/>
+              </w:rPr>
+              <w:t>min_samples</w:t>
+            </w:r>
+            <w:proofErr w:type="spellEnd"/>
+            <w:r>
+              <w:rPr>
+                <w:rFonts w:asciiTheme="minorHAnsi" w:hAnsiTheme="minorHAnsi" w:cstheme="minorHAnsi"/>
+                <w:b/>
+                <w:bCs/>
+              </w:rPr>
+              <w:t>=6)</w:t>
+            </w:r>
+          </w:p>
+        </w:tc>
+      </w:tr>
+      <w:tr>
+        <w:trPr>
+          <w:cnfStyle w:val="000000100000" w:firstRow="0" w:lastRow="0" w:firstColumn="0" w:lastColumn="0" w:oddVBand="0" w:evenVBand="0" w:oddHBand="1" w:evenHBand="0" w:firstRowFirstColumn="0" w:firstRowLastColumn="0" w:lastRowFirstColumn="0" w:lastRowLastColumn="0"/>
+        </w:trPr>
+        <w:tc>
+          <w:tcPr>
+            <w:cnfStyle w:val="001000000000" w:firstRow="0" w:lastRow="0" w:firstColumn="1" w:lastColumn="0" w:oddVBand="0" w:evenVBand="0" w:oddHBand="0" w:evenHBand="0" w:firstRowFirstColumn="0" w:firstRowLastColumn="0" w:lastRowFirstColumn="0" w:lastRowLastColumn="0"/>
+            <w:tcW w:w="2322" w:type="dxa"/>
+          </w:tcPr>
+          <w:p>
+            <w:pPr>
+              <w:suppressAutoHyphens w:val="0"/>
+              <w:spacing w:after="160" w:line="259" w:lineRule="auto"/>
+              <w:contextualSpacing/>
+              <w:jc w:val="center"/>
+              <w:rPr>
+                <w:rFonts w:asciiTheme="minorHAnsi" w:hAnsiTheme="minorHAnsi" w:cstheme="minorHAnsi"/>
+                <w:b/>
+                <w:bCs/>
+              </w:rPr>
+            </w:pPr>
+            <w:r>
+              <w:rPr>
+                <w:rFonts w:ascii="Segoe UI" w:hAnsi="Segoe UI" w:cs="Segoe UI"/>
+                <w:b/>
+                <w:bCs/>
+                <w:sz w:val="21"/>
+                <w:szCs w:val="21"/>
+              </w:rPr>
+              <w:t>Silhouette score</w:t>
+            </w:r>
+          </w:p>
+        </w:tc>
+        <w:tc>
+          <w:tcPr>
+            <w:tcW w:w="2322" w:type="dxa"/>
+          </w:tcPr>
+          <w:p>
+            <w:pPr>
+              <w:suppressAutoHyphens w:val="0"/>
+              <w:spacing w:after="160" w:line="259" w:lineRule="auto"/>
+              <w:contextualSpacing/>
+              <w:jc w:val="center"/>
+              <w:cnfStyle w:val="000000100000" w:firstRow="0" w:lastRow="0" w:firstColumn="0" w:lastColumn="0" w:oddVBand="0" w:evenVBand="0" w:oddHBand="1" w:evenHBand="0" w:firstRowFirstColumn="0" w:firstRowLastColumn="0" w:lastRowFirstColumn="0" w:lastRowLastColumn="0"/>
+              <w:rPr>
+                <w:rFonts w:asciiTheme="minorHAnsi" w:hAnsiTheme="minorHAnsi" w:cstheme="minorHAnsi"/>
+              </w:rPr>
+            </w:pPr>
+            <w:r>
+              <w:rPr>
+                <w:rFonts w:ascii="Segoe UI" w:hAnsi="Segoe UI" w:cs="Segoe UI"/>
+                <w:sz w:val="21"/>
+                <w:szCs w:val="21"/>
+              </w:rPr>
+              <w:t>0.103466</w:t>
+            </w:r>
+          </w:p>
+        </w:tc>
+        <w:tc>
+          <w:tcPr>
+            <w:tcW w:w="2322" w:type="dxa"/>
+          </w:tcPr>
+          <w:p>
+            <w:pPr>
+              <w:suppressAutoHyphens w:val="0"/>
+              <w:spacing w:after="160" w:line="259" w:lineRule="auto"/>
+              <w:contextualSpacing/>
+              <w:jc w:val="center"/>
+              <w:cnfStyle w:val="000000100000" w:firstRow="0" w:lastRow="0" w:firstColumn="0" w:lastColumn="0" w:oddVBand="0" w:evenVBand="0" w:oddHBand="1" w:evenHBand="0" w:firstRowFirstColumn="0" w:firstRowLastColumn="0" w:lastRowFirstColumn="0" w:lastRowLastColumn="0"/>
+              <w:rPr>
+                <w:rFonts w:asciiTheme="minorHAnsi" w:hAnsiTheme="minorHAnsi" w:cstheme="minorHAnsi"/>
+              </w:rPr>
+            </w:pPr>
+            <w:r>
+              <w:rPr>
+                <w:rFonts w:ascii="Segoe UI" w:hAnsi="Segoe UI" w:cs="Segoe UI"/>
+                <w:sz w:val="21"/>
+                <w:szCs w:val="21"/>
+              </w:rPr>
+              <w:t>0.238829</w:t>
+            </w:r>
+          </w:p>
+        </w:tc>
+        <w:tc>
+          <w:tcPr>
+            <w:tcW w:w="2322" w:type="dxa"/>
+          </w:tcPr>
+          <w:p>
+            <w:pPr>
+              <w:suppressAutoHyphens w:val="0"/>
+              <w:spacing w:after="160" w:line="259" w:lineRule="auto"/>
+              <w:contextualSpacing/>
+              <w:jc w:val="center"/>
+              <w:cnfStyle w:val="000000100000" w:firstRow="0" w:lastRow="0" w:firstColumn="0" w:lastColumn="0" w:oddVBand="0" w:evenVBand="0" w:oddHBand="1" w:evenHBand="0" w:firstRowFirstColumn="0" w:firstRowLastColumn="0" w:lastRowFirstColumn="0" w:lastRowLastColumn="0"/>
+              <w:rPr>
+                <w:rFonts w:asciiTheme="minorHAnsi" w:hAnsiTheme="minorHAnsi" w:cstheme="minorHAnsi"/>
+              </w:rPr>
+            </w:pPr>
+            <w:r>
+              <w:rPr>
+                <w:rFonts w:ascii="Segoe UI" w:hAnsi="Segoe UI" w:cs="Segoe UI"/>
+                <w:sz w:val="21"/>
+                <w:szCs w:val="21"/>
+              </w:rPr>
+              <w:t>-0.076521</w:t>
             </w:r>
           </w:p>
         </w:tc>
@@ -8935,7 +10271,8 @@
       <w:tr>
         <w:tc>
           <w:tcPr>
-            <w:tcW w:w="2303" w:type="dxa"/>
+            <w:cnfStyle w:val="001000000000" w:firstRow="0" w:lastRow="0" w:firstColumn="1" w:lastColumn="0" w:oddVBand="0" w:evenVBand="0" w:oddHBand="0" w:evenHBand="0" w:firstRowFirstColumn="0" w:firstRowLastColumn="0" w:lastRowFirstColumn="0" w:lastRowLastColumn="0"/>
+            <w:tcW w:w="2322" w:type="dxa"/>
           </w:tcPr>
           <w:p>
             <w:pPr>
@@ -8945,19 +10282,25 @@
               <w:jc w:val="center"/>
               <w:rPr>
                 <w:rFonts w:asciiTheme="minorHAnsi" w:hAnsiTheme="minorHAnsi" w:cstheme="minorHAnsi"/>
+                <w:b/>
+                <w:bCs/>
               </w:rPr>
             </w:pPr>
             <w:r>
               <w:rPr>
-                <w:rFonts w:asciiTheme="minorHAnsi" w:hAnsiTheme="minorHAnsi" w:cstheme="minorHAnsi"/>
-              </w:rPr>
-              <w:t>Silhouette score</w:t>
+                <w:rFonts w:ascii="Segoe UI" w:hAnsi="Segoe UI" w:cs="Segoe UI"/>
+                <w:b/>
+                <w:bCs/>
+                <w:sz w:val="21"/>
+                <w:szCs w:val="21"/>
+              </w:rPr>
+              <w:t>Dunn index</w:t>
             </w:r>
           </w:p>
         </w:tc>
         <w:tc>
           <w:tcPr>
-            <w:tcW w:w="2303" w:type="dxa"/>
+            <w:tcW w:w="2322" w:type="dxa"/>
           </w:tcPr>
           <w:p>
             <w:pPr>
@@ -8965,21 +10308,24 @@
               <w:spacing w:after="160" w:line="259" w:lineRule="auto"/>
               <w:contextualSpacing/>
               <w:jc w:val="center"/>
+              <w:cnfStyle w:val="000000000000" w:firstRow="0" w:lastRow="0" w:firstColumn="0" w:lastColumn="0" w:oddVBand="0" w:evenVBand="0" w:oddHBand="0" w:evenHBand="0" w:firstRowFirstColumn="0" w:firstRowLastColumn="0" w:lastRowFirstColumn="0" w:lastRowLastColumn="0"/>
               <w:rPr>
                 <w:rFonts w:asciiTheme="minorHAnsi" w:hAnsiTheme="minorHAnsi" w:cstheme="minorHAnsi"/>
               </w:rPr>
             </w:pPr>
             <w:r>
               <w:rPr>
-                <w:rFonts w:asciiTheme="minorHAnsi" w:hAnsiTheme="minorHAnsi" w:cstheme="minorHAnsi"/>
-              </w:rPr>
-              <w:t>0.178252</w:t>
+                <w:rFonts w:ascii="Segoe UI" w:hAnsi="Segoe UI" w:cs="Segoe UI"/>
+                <w:sz w:val="21"/>
+                <w:szCs w:val="21"/>
+              </w:rPr>
+              <w:t>0.364566</w:t>
             </w:r>
           </w:p>
         </w:tc>
         <w:tc>
           <w:tcPr>
-            <w:tcW w:w="2303" w:type="dxa"/>
+            <w:tcW w:w="2322" w:type="dxa"/>
           </w:tcPr>
           <w:p>
             <w:pPr>
@@ -8987,21 +10333,24 @@
               <w:spacing w:after="160" w:line="259" w:lineRule="auto"/>
               <w:contextualSpacing/>
               <w:jc w:val="center"/>
+              <w:cnfStyle w:val="000000000000" w:firstRow="0" w:lastRow="0" w:firstColumn="0" w:lastColumn="0" w:oddVBand="0" w:evenVBand="0" w:oddHBand="0" w:evenHBand="0" w:firstRowFirstColumn="0" w:firstRowLastColumn="0" w:lastRowFirstColumn="0" w:lastRowLastColumn="0"/>
               <w:rPr>
                 <w:rFonts w:asciiTheme="minorHAnsi" w:hAnsiTheme="minorHAnsi" w:cstheme="minorHAnsi"/>
               </w:rPr>
             </w:pPr>
             <w:r>
               <w:rPr>
-                <w:rFonts w:asciiTheme="minorHAnsi" w:hAnsiTheme="minorHAnsi" w:cstheme="minorHAnsi"/>
-              </w:rPr>
-              <w:t>0.238829</w:t>
+                <w:rFonts w:ascii="Segoe UI" w:hAnsi="Segoe UI" w:cs="Segoe UI"/>
+                <w:sz w:val="21"/>
+                <w:szCs w:val="21"/>
+              </w:rPr>
+              <w:t>0.530005</w:t>
             </w:r>
           </w:p>
         </w:tc>
         <w:tc>
           <w:tcPr>
-            <w:tcW w:w="2303" w:type="dxa"/>
+            <w:tcW w:w="2322" w:type="dxa"/>
           </w:tcPr>
           <w:p>
             <w:pPr>
@@ -9009,15 +10358,127 @@
               <w:spacing w:after="160" w:line="259" w:lineRule="auto"/>
               <w:contextualSpacing/>
               <w:jc w:val="center"/>
+              <w:cnfStyle w:val="000000000000" w:firstRow="0" w:lastRow="0" w:firstColumn="0" w:lastColumn="0" w:oddVBand="0" w:evenVBand="0" w:oddHBand="0" w:evenHBand="0" w:firstRowFirstColumn="0" w:firstRowLastColumn="0" w:lastRowFirstColumn="0" w:lastRowLastColumn="0"/>
               <w:rPr>
                 <w:rFonts w:asciiTheme="minorHAnsi" w:hAnsiTheme="minorHAnsi" w:cstheme="minorHAnsi"/>
               </w:rPr>
             </w:pPr>
             <w:r>
               <w:rPr>
-                <w:rFonts w:asciiTheme="minorHAnsi" w:hAnsiTheme="minorHAnsi" w:cstheme="minorHAnsi"/>
-              </w:rPr>
-              <w:t>0.117334</w:t>
+                <w:rFonts w:ascii="Segoe UI" w:hAnsi="Segoe UI" w:cs="Segoe UI"/>
+                <w:sz w:val="21"/>
+                <w:szCs w:val="21"/>
+              </w:rPr>
+              <w:t>0.593828</w:t>
+            </w:r>
+          </w:p>
+        </w:tc>
+      </w:tr>
+      <w:tr>
+        <w:trPr>
+          <w:cnfStyle w:val="000000100000" w:firstRow="0" w:lastRow="0" w:firstColumn="0" w:lastColumn="0" w:oddVBand="0" w:evenVBand="0" w:oddHBand="1" w:evenHBand="0" w:firstRowFirstColumn="0" w:firstRowLastColumn="0" w:lastRowFirstColumn="0" w:lastRowLastColumn="0"/>
+        </w:trPr>
+        <w:tc>
+          <w:tcPr>
+            <w:cnfStyle w:val="001000000000" w:firstRow="0" w:lastRow="0" w:firstColumn="1" w:lastColumn="0" w:oddVBand="0" w:evenVBand="0" w:oddHBand="0" w:evenHBand="0" w:firstRowFirstColumn="0" w:firstRowLastColumn="0" w:lastRowFirstColumn="0" w:lastRowLastColumn="0"/>
+            <w:tcW w:w="2322" w:type="dxa"/>
+          </w:tcPr>
+          <w:p>
+            <w:pPr>
+              <w:suppressAutoHyphens w:val="0"/>
+              <w:spacing w:after="160" w:line="259" w:lineRule="auto"/>
+              <w:contextualSpacing/>
+              <w:jc w:val="center"/>
+              <w:rPr>
+                <w:rFonts w:asciiTheme="minorHAnsi" w:hAnsiTheme="minorHAnsi" w:cstheme="minorHAnsi"/>
+                <w:b/>
+                <w:bCs/>
+              </w:rPr>
+            </w:pPr>
+            <w:r>
+              <w:rPr>
+                <w:rFonts w:ascii="Segoe UI" w:hAnsi="Segoe UI" w:cs="Segoe UI"/>
+                <w:b/>
+                <w:bCs/>
+                <w:sz w:val="21"/>
+                <w:szCs w:val="21"/>
+              </w:rPr>
+              <w:t>C-H score</w:t>
+            </w:r>
+          </w:p>
+        </w:tc>
+        <w:tc>
+          <w:tcPr>
+            <w:tcW w:w="2322" w:type="dxa"/>
+          </w:tcPr>
+          <w:p>
+            <w:pPr>
+              <w:suppressAutoHyphens w:val="0"/>
+              <w:spacing w:after="160" w:line="259" w:lineRule="auto"/>
+              <w:contextualSpacing/>
+              <w:jc w:val="center"/>
+              <w:cnfStyle w:val="000000100000" w:firstRow="0" w:lastRow="0" w:firstColumn="0" w:lastColumn="0" w:oddVBand="0" w:evenVBand="0" w:oddHBand="1" w:evenHBand="0" w:firstRowFirstColumn="0" w:firstRowLastColumn="0" w:lastRowFirstColumn="0" w:lastRowLastColumn="0"/>
+              <w:rPr>
+                <w:rFonts w:asciiTheme="minorHAnsi" w:hAnsiTheme="minorHAnsi" w:cstheme="minorHAnsi"/>
+              </w:rPr>
+            </w:pPr>
+            <w:r>
+              <w:rPr>
+                <w:rFonts w:ascii="Segoe UI" w:hAnsi="Segoe UI" w:cs="Segoe UI"/>
+                <w:sz w:val="21"/>
+                <w:szCs w:val="21"/>
+              </w:rPr>
+              <w:t>58.823557</w:t>
+            </w:r>
+          </w:p>
+        </w:tc>
+        <w:tc>
+          <w:tcPr>
+            <w:tcW w:w="2322" w:type="dxa"/>
+          </w:tcPr>
+          <w:p>
+            <w:pPr>
+              <w:suppressAutoHyphens w:val="0"/>
+              <w:spacing w:after="160" w:line="259" w:lineRule="auto"/>
+              <w:contextualSpacing/>
+              <w:jc w:val="center"/>
+              <w:cnfStyle w:val="000000100000" w:firstRow="0" w:lastRow="0" w:firstColumn="0" w:lastColumn="0" w:oddVBand="0" w:evenVBand="0" w:oddHBand="1" w:evenHBand="0" w:firstRowFirstColumn="0" w:firstRowLastColumn="0" w:lastRowFirstColumn="0" w:lastRowLastColumn="0"/>
+              <w:rPr>
+                <w:rFonts w:asciiTheme="minorHAnsi" w:hAnsiTheme="minorHAnsi" w:cstheme="minorHAnsi"/>
+              </w:rPr>
+            </w:pPr>
+            <w:r>
+              <w:rPr>
+                <w:rFonts w:ascii="Segoe UI" w:hAnsi="Segoe UI" w:cs="Segoe UI"/>
+                <w:sz w:val="21"/>
+                <w:szCs w:val="21"/>
+              </w:rPr>
+              <w:t>96.080558</w:t>
+            </w:r>
+          </w:p>
+        </w:tc>
+        <w:tc>
+          <w:tcPr>
+            <w:tcW w:w="2322" w:type="dxa"/>
+          </w:tcPr>
+          <w:p>
+            <w:pPr>
+              <w:suppressAutoHyphens w:val="0"/>
+              <w:spacing w:after="160" w:line="259" w:lineRule="auto"/>
+              <w:contextualSpacing/>
+              <w:jc w:val="center"/>
+              <w:cnfStyle w:val="000000100000" w:firstRow="0" w:lastRow="0" w:firstColumn="0" w:lastColumn="0" w:oddVBand="0" w:evenVBand="0" w:oddHBand="1" w:evenHBand="0" w:firstRowFirstColumn="0" w:firstRowLastColumn="0" w:lastRowFirstColumn="0" w:lastRowLastColumn="0"/>
+              <w:rPr>
+                <w:rFonts w:asciiTheme="minorHAnsi" w:hAnsiTheme="minorHAnsi" w:cstheme="minorHAnsi"/>
+              </w:rPr>
+            </w:pPr>
+            <w:r>
+              <w:rPr>
+                <w:rFonts w:ascii="Segoe UI" w:hAnsi="Segoe UI" w:cs="Segoe UI"/>
+                <w:sz w:val="21"/>
+                <w:szCs w:val="21"/>
+              </w:rPr>
+              <w:t>59.134446</w:t>
             </w:r>
           </w:p>
         </w:tc>
@@ -9096,9 +10557,8 @@
           <w:sz w:val="20"/>
           <w:szCs w:val="20"/>
         </w:rPr>
-        <w:t xml:space="preserve"> Silhouette score for K-means, </w:t>
-      </w:r>
-      <w:proofErr w:type="spellStart"/>
+        <w:t xml:space="preserve"> Silhouette score</w:t>
+      </w:r>
       <w:r>
         <w:rPr>
           <w:rFonts w:asciiTheme="minorHAnsi" w:hAnsiTheme="minorHAnsi" w:cstheme="minorHAnsi"/>
@@ -9107,8 +10567,9 @@
           <w:sz w:val="20"/>
           <w:szCs w:val="20"/>
         </w:rPr>
-        <w:t>Agglomerative</w:t>
-      </w:r>
+        <w:t xml:space="preserve">, Dunn index and </w:t>
+      </w:r>
+      <w:proofErr w:type="spellStart"/>
       <w:r>
         <w:rPr>
           <w:rFonts w:asciiTheme="minorHAnsi" w:hAnsiTheme="minorHAnsi" w:cstheme="minorHAnsi"/>
@@ -9117,7 +10578,7 @@
           <w:sz w:val="20"/>
           <w:szCs w:val="20"/>
         </w:rPr>
-        <w:t>Clustering</w:t>
+        <w:t>Calinski-Harabasz</w:t>
       </w:r>
       <w:proofErr w:type="spellEnd"/>
       <w:r>
@@ -9128,7 +10589,7 @@
           <w:sz w:val="20"/>
           <w:szCs w:val="20"/>
         </w:rPr>
-        <w:t xml:space="preserve"> and DBSCAN</w:t>
+        <w:t xml:space="preserve"> score values</w:t>
       </w:r>
       <w:r>
         <w:rPr>
@@ -9138,26 +10599,101 @@
           <w:sz w:val="20"/>
           <w:szCs w:val="20"/>
         </w:rPr>
-        <w:t xml:space="preserve"> for 4 clusters.</w:t>
-      </w:r>
-      <w:bookmarkStart w:id="9" w:name="_Toc465776547"/>
-    </w:p>
-    <w:p>
-      <w:pPr>
-        <w:suppressAutoHyphens w:val="0"/>
-        <w:spacing w:after="160" w:line="259" w:lineRule="auto"/>
-        <w:contextualSpacing/>
-        <w:rPr>
-          <w:rFonts w:asciiTheme="minorHAnsi" w:hAnsiTheme="minorHAnsi" w:cstheme="minorHAnsi"/>
-        </w:rPr>
-      </w:pPr>
-      <w:r>
-        <w:rPr>
-          <w:rFonts w:asciiTheme="minorHAnsi" w:hAnsiTheme="minorHAnsi" w:cstheme="minorHAnsi"/>
-        </w:rPr>
-        <w:br/>
-        <w:t>As mentioned before, more advanced evaluation, as well as testing will be performed in the next phases of the project.</w:t>
-      </w:r>
+        <w:t xml:space="preserve"> for K-means, </w:t>
+      </w:r>
+      <w:proofErr w:type="spellStart"/>
+      <w:r>
+        <w:rPr>
+          <w:rFonts w:asciiTheme="minorHAnsi" w:hAnsiTheme="minorHAnsi" w:cstheme="minorHAnsi"/>
+          <w:i/>
+          <w:iCs/>
+          <w:sz w:val="20"/>
+          <w:szCs w:val="20"/>
+        </w:rPr>
+        <w:t>Agglomerative</w:t>
+      </w:r>
+      <w:r>
+        <w:rPr>
+          <w:rFonts w:asciiTheme="minorHAnsi" w:hAnsiTheme="minorHAnsi" w:cstheme="minorHAnsi"/>
+          <w:i/>
+          <w:iCs/>
+          <w:sz w:val="20"/>
+          <w:szCs w:val="20"/>
+        </w:rPr>
+        <w:t>Clustering</w:t>
+      </w:r>
+      <w:proofErr w:type="spellEnd"/>
+      <w:r>
+        <w:rPr>
+          <w:rFonts w:asciiTheme="minorHAnsi" w:hAnsiTheme="minorHAnsi" w:cstheme="minorHAnsi"/>
+          <w:i/>
+          <w:iCs/>
+          <w:sz w:val="20"/>
+          <w:szCs w:val="20"/>
+        </w:rPr>
+        <w:t xml:space="preserve"> and DBSCA</w:t>
+      </w:r>
+      <w:r>
+        <w:rPr>
+          <w:rFonts w:asciiTheme="minorHAnsi" w:hAnsiTheme="minorHAnsi" w:cstheme="minorHAnsi"/>
+          <w:i/>
+          <w:iCs/>
+          <w:sz w:val="20"/>
+          <w:szCs w:val="20"/>
+        </w:rPr>
+        <w:t xml:space="preserve">N, for the </w:t>
+      </w:r>
+      <w:r>
+        <w:rPr>
+          <w:rFonts w:asciiTheme="minorHAnsi" w:hAnsiTheme="minorHAnsi" w:cstheme="minorHAnsi"/>
+          <w:i/>
+          <w:iCs/>
+          <w:sz w:val="20"/>
+          <w:szCs w:val="20"/>
+        </w:rPr>
+        <w:t>clustering performed with optimal</w:t>
+      </w:r>
+      <w:r>
+        <w:rPr>
+          <w:rFonts w:asciiTheme="minorHAnsi" w:hAnsiTheme="minorHAnsi" w:cstheme="minorHAnsi"/>
+          <w:i/>
+          <w:iCs/>
+          <w:sz w:val="20"/>
+          <w:szCs w:val="20"/>
+        </w:rPr>
+        <w:t xml:space="preserve"> parameters selected during </w:t>
+      </w:r>
+      <w:r>
+        <w:rPr>
+          <w:rFonts w:asciiTheme="minorHAnsi" w:hAnsiTheme="minorHAnsi" w:cstheme="minorHAnsi"/>
+          <w:i/>
+          <w:iCs/>
+          <w:sz w:val="20"/>
+          <w:szCs w:val="20"/>
+        </w:rPr>
+        <w:t xml:space="preserve">the </w:t>
+      </w:r>
+      <w:r>
+        <w:rPr>
+          <w:rFonts w:asciiTheme="minorHAnsi" w:hAnsiTheme="minorHAnsi" w:cstheme="minorHAnsi"/>
+          <w:i/>
+          <w:iCs/>
+          <w:sz w:val="20"/>
+          <w:szCs w:val="20"/>
+        </w:rPr>
+        <w:t>tuning phase</w:t>
+      </w:r>
+      <w:r>
+        <w:rPr>
+          <w:rFonts w:asciiTheme="minorHAnsi" w:hAnsiTheme="minorHAnsi" w:cstheme="minorHAnsi"/>
+          <w:i/>
+          <w:iCs/>
+          <w:sz w:val="20"/>
+          <w:szCs w:val="20"/>
+        </w:rPr>
+        <w:t>.</w:t>
+      </w:r>
+      <w:bookmarkStart w:id="10" w:name="_Toc465776547"/>
     </w:p>
     <w:p>
       <w:pPr>
@@ -9170,15 +10706,15 @@
           <w:rFonts w:asciiTheme="minorHAnsi" w:hAnsiTheme="minorHAnsi" w:cstheme="minorHAnsi"/>
         </w:rPr>
       </w:pPr>
-      <w:bookmarkStart w:id="10" w:name="_Toc88513056"/>
+      <w:bookmarkStart w:id="11" w:name="_Toc88653944"/>
       <w:r>
         <w:rPr>
           <w:rFonts w:asciiTheme="minorHAnsi" w:hAnsiTheme="minorHAnsi" w:cstheme="minorHAnsi"/>
         </w:rPr>
         <w:t>Bibliography</w:t>
       </w:r>
-      <w:bookmarkEnd w:id="9"/>
       <w:bookmarkEnd w:id="10"/>
+      <w:bookmarkEnd w:id="11"/>
     </w:p>
     <w:p>
       <w:pPr>
@@ -9283,8 +10819,8 @@
           <w:szCs w:val="22"/>
         </w:rPr>
       </w:pPr>
-      <w:bookmarkStart w:id="11" w:name="_Ref399253358"/>
-      <w:bookmarkEnd w:id="11"/>
+      <w:bookmarkStart w:id="12" w:name="_Ref399253358"/>
+      <w:bookmarkEnd w:id="12"/>
       <w:proofErr w:type="spellStart"/>
       <w:r>
         <w:rPr>
@@ -9390,7 +10926,7 @@
           <w:szCs w:val="22"/>
         </w:rPr>
       </w:pPr>
-      <w:bookmarkStart w:id="12" w:name="_Ref386879009"/>
+      <w:bookmarkStart w:id="13" w:name="_Ref386879009"/>
       <w:r>
         <w:rPr>
           <w:rFonts w:asciiTheme="minorHAnsi" w:eastAsia="SimSun" w:hAnsiTheme="minorHAnsi" w:cstheme="minorHAnsi"/>
@@ -9643,7 +11179,7 @@
         </w:rPr>
         <w:t>, vol. 8, no. 5, pp. 471-489, Oct. 2004.</w:t>
       </w:r>
-      <w:bookmarkEnd w:id="12"/>
+      <w:bookmarkEnd w:id="13"/>
     </w:p>
     <w:p>
       <w:pPr>
@@ -9840,23 +11376,13 @@
           <w:szCs w:val="22"/>
           <w:lang w:val="en-US"/>
         </w:rPr>
-        <w:t xml:space="preserve"> Jim Wu, "Multivariate Time Series Data Clustering Method Based on Dynamic Time Warping and Affinity Propagation", Wireless Communications </w:t>
-      </w:r>
-      <w:r>
-        <w:rPr>
-          <w:rFonts w:asciiTheme="minorHAnsi" w:eastAsia="SimSun" w:hAnsiTheme="minorHAnsi" w:cstheme="minorHAnsi"/>
-          <w:sz w:val="22"/>
-          <w:szCs w:val="22"/>
-          <w:lang w:val="en-US"/>
-        </w:rPr>
-        <w:lastRenderedPageBreak/>
-        <w:t xml:space="preserve">and Mobile Computing, vol. 2021, Article ID 9915315, 8 pages, 2021. </w:t>
+        <w:t xml:space="preserve"> Jim Wu, "Multivariate Time Series Data Clustering Method Based on Dynamic Time Warping and Affinity Propagation", Wireless Communications and Mobile Computing, vol. 2021, Article ID 9915315, 8 pages, 2021. </w:t>
       </w:r>
       <w:hyperlink r:id="rId17" w:history="1">
         <w:r>
           <w:rPr>
             <w:rStyle w:val="Hipercze"/>
-            <w:rFonts w:asciiTheme="minorHAnsi" w:eastAsia="SimSun" w:hAnsiTheme="minorHAnsi" w:cstheme="minorHAnsi" w:hint="eastAsia"/>
+            <w:rFonts w:asciiTheme="minorHAnsi" w:eastAsia="SimSun" w:hAnsiTheme="minorHAnsi" w:cstheme="minorHAnsi"/>
             <w:sz w:val="22"/>
             <w:szCs w:val="22"/>
             <w:lang w:val="en-US"/>
@@ -9892,17 +11418,17 @@
       </w:pPr>
       <w:r>
         <w:rPr>
-          <w:rFonts w:asciiTheme="minorHAnsi" w:eastAsia="SimSun" w:hAnsiTheme="minorHAnsi" w:cstheme="minorHAnsi" w:hint="eastAsia"/>
+          <w:rFonts w:asciiTheme="minorHAnsi" w:eastAsia="SimSun" w:hAnsiTheme="minorHAnsi" w:cstheme="minorHAnsi"/>
           <w:sz w:val="22"/>
           <w:szCs w:val="22"/>
           <w:lang w:val="en-US"/>
         </w:rPr>
-        <w:t xml:space="preserve">Citation: Siebert, J.; </w:t>
+        <w:t xml:space="preserve">Siebert, J.; </w:t>
       </w:r>
       <w:proofErr w:type="spellStart"/>
       <w:r>
         <w:rPr>
-          <w:rFonts w:asciiTheme="minorHAnsi" w:eastAsia="SimSun" w:hAnsiTheme="minorHAnsi" w:cstheme="minorHAnsi" w:hint="eastAsia"/>
+          <w:rFonts w:asciiTheme="minorHAnsi" w:eastAsia="SimSun" w:hAnsiTheme="minorHAnsi" w:cstheme="minorHAnsi"/>
           <w:sz w:val="22"/>
           <w:szCs w:val="22"/>
           <w:lang w:val="en-US"/>
@@ -9912,7 +11438,7 @@
       <w:proofErr w:type="spellEnd"/>
       <w:r>
         <w:rPr>
-          <w:rFonts w:asciiTheme="minorHAnsi" w:eastAsia="SimSun" w:hAnsiTheme="minorHAnsi" w:cstheme="minorHAnsi" w:hint="eastAsia"/>
+          <w:rFonts w:asciiTheme="minorHAnsi" w:eastAsia="SimSun" w:hAnsiTheme="minorHAnsi" w:cstheme="minorHAnsi"/>
           <w:sz w:val="22"/>
           <w:szCs w:val="22"/>
           <w:lang w:val="en-US"/>
@@ -9922,7 +11448,7 @@
       <w:proofErr w:type="spellStart"/>
       <w:r>
         <w:rPr>
-          <w:rFonts w:asciiTheme="minorHAnsi" w:eastAsia="SimSun" w:hAnsiTheme="minorHAnsi" w:cstheme="minorHAnsi" w:hint="eastAsia"/>
+          <w:rFonts w:asciiTheme="minorHAnsi" w:eastAsia="SimSun" w:hAnsiTheme="minorHAnsi" w:cstheme="minorHAnsi"/>
           <w:sz w:val="22"/>
           <w:szCs w:val="22"/>
           <w:lang w:val="en-US"/>
@@ -9932,13 +11458,14 @@
       <w:proofErr w:type="spellEnd"/>
       <w:r>
         <w:rPr>
-          <w:rFonts w:asciiTheme="minorHAnsi" w:eastAsia="SimSun" w:hAnsiTheme="minorHAnsi" w:cstheme="minorHAnsi" w:hint="eastAsia"/>
+          <w:rFonts w:asciiTheme="minorHAnsi" w:eastAsia="SimSun" w:hAnsiTheme="minorHAnsi" w:cstheme="minorHAnsi"/>
           <w:sz w:val="22"/>
           <w:szCs w:val="22"/>
           <w:lang w:val="en-US"/>
         </w:rPr>
-        <w:t>. A Systematic Review of Python</w:t>
-      </w:r>
+        <w:t xml:space="preserve">. A Systematic Review of Python Packages for Time Series </w:t>
+      </w:r>
+      <w:proofErr w:type="spellStart"/>
       <w:r>
         <w:rPr>
           <w:rFonts w:asciiTheme="minorHAnsi" w:eastAsia="SimSun" w:hAnsiTheme="minorHAnsi" w:cstheme="minorHAnsi"/>
@@ -9946,31 +11473,12 @@
           <w:szCs w:val="22"/>
           <w:lang w:val="en-US"/>
         </w:rPr>
-        <w:t xml:space="preserve"> </w:t>
-      </w:r>
-      <w:r>
-        <w:rPr>
-          <w:rFonts w:asciiTheme="minorHAnsi" w:eastAsia="SimSun" w:hAnsiTheme="minorHAnsi" w:cstheme="minorHAnsi" w:hint="eastAsia"/>
-          <w:sz w:val="22"/>
-          <w:szCs w:val="22"/>
-          <w:lang w:val="en-US"/>
-        </w:rPr>
-        <w:t xml:space="preserve">Packages for Time Series </w:t>
-      </w:r>
-      <w:proofErr w:type="spellStart"/>
-      <w:r>
-        <w:rPr>
-          <w:rFonts w:asciiTheme="minorHAnsi" w:eastAsia="SimSun" w:hAnsiTheme="minorHAnsi" w:cstheme="minorHAnsi" w:hint="eastAsia"/>
-          <w:sz w:val="22"/>
-          <w:szCs w:val="22"/>
-          <w:lang w:val="en-US"/>
-        </w:rPr>
         <w:t>Analysis.Eng</w:t>
       </w:r>
       <w:proofErr w:type="spellEnd"/>
       <w:r>
         <w:rPr>
-          <w:rFonts w:asciiTheme="minorHAnsi" w:eastAsia="SimSun" w:hAnsiTheme="minorHAnsi" w:cstheme="minorHAnsi" w:hint="eastAsia"/>
+          <w:rFonts w:asciiTheme="minorHAnsi" w:eastAsia="SimSun" w:hAnsiTheme="minorHAnsi" w:cstheme="minorHAnsi"/>
           <w:sz w:val="22"/>
           <w:szCs w:val="22"/>
           <w:lang w:val="en-US"/>
@@ -9981,7 +11489,7 @@
         <w:r>
           <w:rPr>
             <w:rStyle w:val="Hipercze"/>
-            <w:rFonts w:asciiTheme="minorHAnsi" w:eastAsia="SimSun" w:hAnsiTheme="minorHAnsi" w:cstheme="minorHAnsi" w:hint="eastAsia"/>
+            <w:rFonts w:asciiTheme="minorHAnsi" w:eastAsia="SimSun" w:hAnsiTheme="minorHAnsi" w:cstheme="minorHAnsi"/>
             <w:sz w:val="22"/>
             <w:szCs w:val="22"/>
             <w:lang w:val="en-US"/>
@@ -9989,6 +11497,16 @@
           <w:t>https://doi.org/10.3390/engproc2021005022</w:t>
         </w:r>
       </w:hyperlink>
+      <w:r>
+        <w:rPr>
+          <w:rStyle w:val="Hipercze"/>
+          <w:rFonts w:asciiTheme="minorHAnsi" w:eastAsia="SimSun" w:hAnsiTheme="minorHAnsi" w:cstheme="minorHAnsi"/>
+          <w:sz w:val="22"/>
+          <w:szCs w:val="22"/>
+          <w:lang w:val="en-US"/>
+        </w:rPr>
+        <w:br/>
+      </w:r>
     </w:p>
     <w:p>
       <w:pPr>
@@ -9998,56 +11516,26 @@
           <w:numId w:val="3"/>
         </w:numPr>
         <w:rPr>
+          <w:rFonts w:asciiTheme="minorHAnsi" w:hAnsiTheme="minorHAnsi" w:cstheme="minorHAnsi"/>
+          <w:sz w:val="22"/>
+          <w:szCs w:val="22"/>
           <w:lang w:val="es-ES"/>
         </w:rPr>
       </w:pPr>
       <w:r>
         <w:rPr>
+          <w:rFonts w:asciiTheme="minorHAnsi" w:hAnsiTheme="minorHAnsi" w:cstheme="minorHAnsi"/>
+          <w:sz w:val="22"/>
+          <w:szCs w:val="22"/>
           <w:lang w:val="es-ES"/>
         </w:rPr>
-        <w:t>Julio-Omar Palacio-Nino</w:t>
-      </w:r>
-      <w:r>
-        <w:rPr>
-          <w:lang w:val="es-ES"/>
-        </w:rPr>
-        <w:t xml:space="preserve">, </w:t>
-      </w:r>
-      <w:r>
-        <w:rPr>
-          <w:lang w:val="es-ES"/>
-        </w:rPr>
-        <w:t>Fernando Berzal</w:t>
-      </w:r>
-      <w:r>
-        <w:rPr>
-          <w:lang w:val="es-ES"/>
-        </w:rPr>
-        <w:t xml:space="preserve"> </w:t>
-      </w:r>
-      <w:r>
-        <w:rPr>
-          <w:rFonts w:hint="eastAsia"/>
-          <w:lang w:val="es-ES"/>
-        </w:rPr>
-        <w:t>Evaluation Metrics for Unsupervised Learning</w:t>
-      </w:r>
-      <w:r>
-        <w:rPr>
-          <w:lang w:val="es-ES"/>
-        </w:rPr>
-        <w:t xml:space="preserve"> </w:t>
-      </w:r>
-      <w:r>
-        <w:rPr>
-          <w:rFonts w:hint="eastAsia"/>
-          <w:lang w:val="es-ES"/>
-        </w:rPr>
-        <w:t>Algorithms</w:t>
-      </w:r>
-      <w:r>
-        <w:rPr>
-          <w:rFonts w:hint="eastAsia"/>
+        <w:t>Julio-Omar Palacio-Nino, Fernando Berzal Evaluation Metrics for Unsupervised Learning Algorithms</w:t>
+      </w:r>
+      <w:r>
+        <w:rPr>
+          <w:rFonts w:asciiTheme="minorHAnsi" w:hAnsiTheme="minorHAnsi" w:cstheme="minorHAnsi"/>
+          <w:sz w:val="22"/>
+          <w:szCs w:val="22"/>
           <w:lang w:val="es-ES"/>
         </w:rPr>
         <w:cr/>
@@ -10886,6 +12374,119 @@
     </w:lvl>
   </w:abstractNum>
   <w:abstractNum w:abstractNumId="6" w15:restartNumberingAfterBreak="0">
+    <w:nsid w:val="41DD0E2F"/>
+    <w:multiLevelType w:val="hybridMultilevel"/>
+    <w:tmpl w:val="8940FFB0"/>
+    <w:lvl w:ilvl="0" w:tplc="04150001">
+      <w:start w:val="1"/>
+      <w:numFmt w:val="bullet"/>
+      <w:lvlText w:val=""/>
+      <w:lvlJc w:val="left"/>
+      <w:pPr>
+        <w:ind w:left="720" w:hanging="360"/>
+      </w:pPr>
+      <w:rPr>
+        <w:rFonts w:ascii="Symbol" w:hAnsi="Symbol" w:hint="default"/>
+      </w:rPr>
+    </w:lvl>
+    <w:lvl w:ilvl="1" w:tplc="04150003">
+      <w:start w:val="1"/>
+      <w:numFmt w:val="bullet"/>
+      <w:lvlText w:val="o"/>
+      <w:lvlJc w:val="left"/>
+      <w:pPr>
+        <w:ind w:left="1440" w:hanging="360"/>
+      </w:pPr>
+      <w:rPr>
+        <w:rFonts w:ascii="Courier New" w:hAnsi="Courier New" w:cs="Courier New" w:hint="default"/>
+      </w:rPr>
+    </w:lvl>
+    <w:lvl w:ilvl="2" w:tplc="04150005">
+      <w:start w:val="1"/>
+      <w:numFmt w:val="bullet"/>
+      <w:lvlText w:val=""/>
+      <w:lvlJc w:val="left"/>
+      <w:pPr>
+        <w:ind w:left="2160" w:hanging="360"/>
+      </w:pPr>
+      <w:rPr>
+        <w:rFonts w:ascii="Wingdings" w:hAnsi="Wingdings" w:hint="default"/>
+      </w:rPr>
+    </w:lvl>
+    <w:lvl w:ilvl="3" w:tplc="04150001" w:tentative="1">
+      <w:start w:val="1"/>
+      <w:numFmt w:val="bullet"/>
+      <w:lvlText w:val=""/>
+      <w:lvlJc w:val="left"/>
+      <w:pPr>
+        <w:ind w:left="2880" w:hanging="360"/>
+      </w:pPr>
+      <w:rPr>
+        <w:rFonts w:ascii="Symbol" w:hAnsi="Symbol" w:hint="default"/>
+      </w:rPr>
+    </w:lvl>
+    <w:lvl w:ilvl="4" w:tplc="04150003" w:tentative="1">
+      <w:start w:val="1"/>
+      <w:numFmt w:val="bullet"/>
+      <w:lvlText w:val="o"/>
+      <w:lvlJc w:val="left"/>
+      <w:pPr>
+        <w:ind w:left="3600" w:hanging="360"/>
+      </w:pPr>
+      <w:rPr>
+        <w:rFonts w:ascii="Courier New" w:hAnsi="Courier New" w:cs="Courier New" w:hint="default"/>
+      </w:rPr>
+    </w:lvl>
+    <w:lvl w:ilvl="5" w:tplc="04150005" w:tentative="1">
+      <w:start w:val="1"/>
+      <w:numFmt w:val="bullet"/>
+      <w:lvlText w:val=""/>
+      <w:lvlJc w:val="left"/>
+      <w:pPr>
+        <w:ind w:left="4320" w:hanging="360"/>
+      </w:pPr>
+      <w:rPr>
+        <w:rFonts w:ascii="Wingdings" w:hAnsi="Wingdings" w:hint="default"/>
+      </w:rPr>
+    </w:lvl>
+    <w:lvl w:ilvl="6" w:tplc="04150001" w:tentative="1">
+      <w:start w:val="1"/>
+      <w:numFmt w:val="bullet"/>
+      <w:lvlText w:val=""/>
+      <w:lvlJc w:val="left"/>
+      <w:pPr>
+        <w:ind w:left="5040" w:hanging="360"/>
+      </w:pPr>
+      <w:rPr>
+        <w:rFonts w:ascii="Symbol" w:hAnsi="Symbol" w:hint="default"/>
+      </w:rPr>
+    </w:lvl>
+    <w:lvl w:ilvl="7" w:tplc="04150003" w:tentative="1">
+      <w:start w:val="1"/>
+      <w:numFmt w:val="bullet"/>
+      <w:lvlText w:val="o"/>
+      <w:lvlJc w:val="left"/>
+      <w:pPr>
+        <w:ind w:left="5760" w:hanging="360"/>
+      </w:pPr>
+      <w:rPr>
+        <w:rFonts w:ascii="Courier New" w:hAnsi="Courier New" w:cs="Courier New" w:hint="default"/>
+      </w:rPr>
+    </w:lvl>
+    <w:lvl w:ilvl="8" w:tplc="04150005" w:tentative="1">
+      <w:start w:val="1"/>
+      <w:numFmt w:val="bullet"/>
+      <w:lvlText w:val=""/>
+      <w:lvlJc w:val="left"/>
+      <w:pPr>
+        <w:ind w:left="6480" w:hanging="360"/>
+      </w:pPr>
+      <w:rPr>
+        <w:rFonts w:ascii="Wingdings" w:hAnsi="Wingdings" w:hint="default"/>
+      </w:rPr>
+    </w:lvl>
+  </w:abstractNum>
+  <w:abstractNum w:abstractNumId="7" w15:restartNumberingAfterBreak="0">
     <w:nsid w:val="4D8B06F9"/>
     <w:multiLevelType w:val="hybridMultilevel"/>
     <w:tmpl w:val="3C806050"/>
@@ -10971,7 +12572,7 @@
       </w:pPr>
     </w:lvl>
   </w:abstractNum>
-  <w:abstractNum w:abstractNumId="7" w15:restartNumberingAfterBreak="0">
+  <w:abstractNum w:abstractNumId="8" w15:restartNumberingAfterBreak="0">
     <w:nsid w:val="504E1025"/>
     <w:multiLevelType w:val="hybridMultilevel"/>
     <w:tmpl w:val="C77EB828"/>
@@ -11084,7 +12685,7 @@
       </w:rPr>
     </w:lvl>
   </w:abstractNum>
-  <w:abstractNum w:abstractNumId="8" w15:restartNumberingAfterBreak="0">
+  <w:abstractNum w:abstractNumId="9" w15:restartNumberingAfterBreak="0">
     <w:nsid w:val="515978B2"/>
     <w:multiLevelType w:val="multilevel"/>
     <w:tmpl w:val="43269D32"/>
@@ -11233,7 +12834,7 @@
       </w:rPr>
     </w:lvl>
   </w:abstractNum>
-  <w:abstractNum w:abstractNumId="9" w15:restartNumberingAfterBreak="0">
+  <w:abstractNum w:abstractNumId="10" w15:restartNumberingAfterBreak="0">
     <w:nsid w:val="53A05AB4"/>
     <w:multiLevelType w:val="hybridMultilevel"/>
     <w:tmpl w:val="DBACF9D2"/>
@@ -11346,7 +12947,7 @@
       </w:rPr>
     </w:lvl>
   </w:abstractNum>
-  <w:abstractNum w:abstractNumId="10" w15:restartNumberingAfterBreak="0">
+  <w:abstractNum w:abstractNumId="11" w15:restartNumberingAfterBreak="0">
     <w:nsid w:val="545D30BD"/>
     <w:multiLevelType w:val="hybridMultilevel"/>
     <w:tmpl w:val="FF3C5750"/>
@@ -11459,7 +13060,7 @@
       </w:rPr>
     </w:lvl>
   </w:abstractNum>
-  <w:abstractNum w:abstractNumId="11" w15:restartNumberingAfterBreak="0">
+  <w:abstractNum w:abstractNumId="12" w15:restartNumberingAfterBreak="0">
     <w:nsid w:val="74DD245D"/>
     <w:multiLevelType w:val="multilevel"/>
     <w:tmpl w:val="50D69CB2"/>
@@ -11578,7 +13179,7 @@
       </w:pPr>
     </w:lvl>
   </w:abstractNum>
-  <w:abstractNum w:abstractNumId="12" w15:restartNumberingAfterBreak="0">
+  <w:abstractNum w:abstractNumId="13" w15:restartNumberingAfterBreak="0">
     <w:nsid w:val="7BD2095D"/>
     <w:multiLevelType w:val="hybridMultilevel"/>
     <w:tmpl w:val="CA164C96"/>
@@ -11692,19 +13293,19 @@
     </w:lvl>
   </w:abstractNum>
   <w:num w:numId="1">
-    <w:abstractNumId w:val="8"/>
+    <w:abstractNumId w:val="9"/>
   </w:num>
   <w:num w:numId="2">
-    <w:abstractNumId w:val="11"/>
+    <w:abstractNumId w:val="12"/>
   </w:num>
   <w:num w:numId="3">
     <w:abstractNumId w:val="4"/>
   </w:num>
   <w:num w:numId="4">
-    <w:abstractNumId w:val="12"/>
+    <w:abstractNumId w:val="13"/>
   </w:num>
   <w:num w:numId="5">
-    <w:abstractNumId w:val="7"/>
+    <w:abstractNumId w:val="8"/>
   </w:num>
   <w:num w:numId="6">
     <w:abstractNumId w:val="1"/>
@@ -11713,28 +13314,31 @@
     <w:abstractNumId w:val="0"/>
   </w:num>
   <w:num w:numId="8">
-    <w:abstractNumId w:val="10"/>
+    <w:abstractNumId w:val="11"/>
   </w:num>
   <w:num w:numId="9">
     <w:abstractNumId w:val="2"/>
   </w:num>
   <w:num w:numId="10">
-    <w:abstractNumId w:val="9"/>
+    <w:abstractNumId w:val="10"/>
   </w:num>
   <w:num w:numId="11">
-    <w:abstractNumId w:val="6"/>
+    <w:abstractNumId w:val="7"/>
   </w:num>
   <w:num w:numId="12">
     <w:abstractNumId w:val="3"/>
   </w:num>
   <w:num w:numId="13">
-    <w:abstractNumId w:val="8"/>
+    <w:abstractNumId w:val="9"/>
   </w:num>
   <w:num w:numId="14">
-    <w:abstractNumId w:val="8"/>
+    <w:abstractNumId w:val="9"/>
   </w:num>
   <w:num w:numId="15">
     <w:abstractNumId w:val="5"/>
+  </w:num>
+  <w:num w:numId="16">
+    <w:abstractNumId w:val="6"/>
   </w:num>
   <w:numIdMacAtCleanup w:val="7"/>
 </w:numbering>
@@ -13632,6 +15236,123 @@
     <w:basedOn w:val="Domylnaczcionkaakapitu"/>
     <w:rsid w:val="002B78FD"/>
   </w:style>
+  <w:style w:type="table" w:styleId="Zwykatabela5">
+    <w:name w:val="Plain Table 5"/>
+    <w:basedOn w:val="Standardowy"/>
+    <w:uiPriority w:val="45"/>
+    <w:rsid w:val="005236A6"/>
+    <w:tblPr>
+      <w:tblStyleRowBandSize w:val="1"/>
+      <w:tblStyleColBandSize w:val="1"/>
+    </w:tblPr>
+    <w:tblStylePr w:type="firstRow">
+      <w:rPr>
+        <w:rFonts w:asciiTheme="majorHAnsi" w:eastAsiaTheme="majorEastAsia" w:hAnsiTheme="majorHAnsi" w:cstheme="majorBidi"/>
+        <w:i/>
+        <w:iCs/>
+        <w:sz w:val="26"/>
+      </w:rPr>
+      <w:tblPr/>
+      <w:tcPr>
+        <w:tcBorders>
+          <w:bottom w:val="single" w:sz="4" w:space="0" w:color="7F7F7F" w:themeColor="text1" w:themeTint="80"/>
+        </w:tcBorders>
+        <w:shd w:val="clear" w:color="auto" w:fill="FFFFFF" w:themeFill="background1"/>
+      </w:tcPr>
+    </w:tblStylePr>
+    <w:tblStylePr w:type="lastRow">
+      <w:rPr>
+        <w:rFonts w:asciiTheme="majorHAnsi" w:eastAsiaTheme="majorEastAsia" w:hAnsiTheme="majorHAnsi" w:cstheme="majorBidi"/>
+        <w:i/>
+        <w:iCs/>
+        <w:sz w:val="26"/>
+      </w:rPr>
+      <w:tblPr/>
+      <w:tcPr>
+        <w:tcBorders>
+          <w:top w:val="single" w:sz="4" w:space="0" w:color="7F7F7F" w:themeColor="text1" w:themeTint="80"/>
+        </w:tcBorders>
+        <w:shd w:val="clear" w:color="auto" w:fill="FFFFFF" w:themeFill="background1"/>
+      </w:tcPr>
+    </w:tblStylePr>
+    <w:tblStylePr w:type="firstCol">
+      <w:pPr>
+        <w:jc w:val="right"/>
+      </w:pPr>
+      <w:rPr>
+        <w:rFonts w:asciiTheme="majorHAnsi" w:eastAsiaTheme="majorEastAsia" w:hAnsiTheme="majorHAnsi" w:cstheme="majorBidi"/>
+        <w:i/>
+        <w:iCs/>
+        <w:sz w:val="26"/>
+      </w:rPr>
+      <w:tblPr/>
+      <w:tcPr>
+        <w:tcBorders>
+          <w:right w:val="single" w:sz="4" w:space="0" w:color="7F7F7F" w:themeColor="text1" w:themeTint="80"/>
+        </w:tcBorders>
+        <w:shd w:val="clear" w:color="auto" w:fill="FFFFFF" w:themeFill="background1"/>
+      </w:tcPr>
+    </w:tblStylePr>
+    <w:tblStylePr w:type="lastCol">
+      <w:rPr>
+        <w:rFonts w:asciiTheme="majorHAnsi" w:eastAsiaTheme="majorEastAsia" w:hAnsiTheme="majorHAnsi" w:cstheme="majorBidi"/>
+        <w:i/>
+        <w:iCs/>
+        <w:sz w:val="26"/>
+      </w:rPr>
+      <w:tblPr/>
+      <w:tcPr>
+        <w:tcBorders>
+          <w:left w:val="single" w:sz="4" w:space="0" w:color="7F7F7F" w:themeColor="text1" w:themeTint="80"/>
+        </w:tcBorders>
+        <w:shd w:val="clear" w:color="auto" w:fill="FFFFFF" w:themeFill="background1"/>
+      </w:tcPr>
+    </w:tblStylePr>
+    <w:tblStylePr w:type="band1Vert">
+      <w:tblPr/>
+      <w:tcPr>
+        <w:shd w:val="clear" w:color="auto" w:fill="F2F2F2" w:themeFill="background1" w:themeFillShade="F2"/>
+      </w:tcPr>
+    </w:tblStylePr>
+    <w:tblStylePr w:type="band1Horz">
+      <w:tblPr/>
+      <w:tcPr>
+        <w:shd w:val="clear" w:color="auto" w:fill="F2F2F2" w:themeFill="background1" w:themeFillShade="F2"/>
+      </w:tcPr>
+    </w:tblStylePr>
+    <w:tblStylePr w:type="neCell">
+      <w:tblPr/>
+      <w:tcPr>
+        <w:tcBorders>
+          <w:left w:val="nil"/>
+        </w:tcBorders>
+      </w:tcPr>
+    </w:tblStylePr>
+    <w:tblStylePr w:type="nwCell">
+      <w:tblPr/>
+      <w:tcPr>
+        <w:tcBorders>
+          <w:right w:val="nil"/>
+        </w:tcBorders>
+      </w:tcPr>
+    </w:tblStylePr>
+    <w:tblStylePr w:type="seCell">
+      <w:tblPr/>
+      <w:tcPr>
+        <w:tcBorders>
+          <w:left w:val="nil"/>
+        </w:tcBorders>
+      </w:tcPr>
+    </w:tblStylePr>
+    <w:tblStylePr w:type="swCell">
+      <w:tblPr/>
+      <w:tcPr>
+        <w:tcBorders>
+          <w:right w:val="nil"/>
+        </w:tcBorders>
+      </w:tcPr>
+    </w:tblStylePr>
+  </w:style>
 </w:styles>
 </file>
 

</xml_diff>